<commit_message>
Updated new resume on the portfolio
</commit_message>
<xml_diff>
--- a/pdf/Amaan Resume 2025.docx
+++ b/pdf/Amaan Resume 2025.docx
@@ -8,61 +8,109 @@
         <w:jc w:val="center"/>
         <w:rPr>
           <w:rFonts w:ascii="Roboto" w:eastAsia="Roboto" w:hAnsi="Roboto" w:cs="Roboto"/>
-          <w:sz w:val="20"/>
-          <w:szCs w:val="20"/>
-        </w:rPr>
-      </w:pPr>
+          <w:color w:val="000000" w:themeColor="text1"/>
+        </w:rPr>
+      </w:pPr>
+      <w:r>
+        <w:rPr>
+          <w:rFonts w:ascii="Roboto" w:hAnsi="Roboto"/>
+          <w:color w:val="548DD4" w:themeColor="text2" w:themeTint="99"/>
+        </w:rPr>
+        <w:fldChar w:fldCharType="begin"/>
+      </w:r>
+      <w:r>
+        <w:rPr>
+          <w:rFonts w:ascii="Roboto" w:hAnsi="Roboto"/>
+          <w:color w:val="548DD4" w:themeColor="text2" w:themeTint="99"/>
+        </w:rPr>
+        <w:instrText>HYPERLINK "mailto:syedamaanali30@gmail.com"</w:instrText>
+      </w:r>
+      <w:r>
+        <w:rPr>
+          <w:rFonts w:ascii="Roboto" w:hAnsi="Roboto"/>
+          <w:color w:val="548DD4" w:themeColor="text2" w:themeTint="99"/>
+        </w:rPr>
+      </w:r>
+      <w:r>
+        <w:rPr>
+          <w:rFonts w:ascii="Roboto" w:hAnsi="Roboto"/>
+          <w:color w:val="548DD4" w:themeColor="text2" w:themeTint="99"/>
+        </w:rPr>
+        <w:fldChar w:fldCharType="separate"/>
+      </w:r>
+      <w:r>
+        <w:rPr>
+          <w:rStyle w:val="Hyperlink"/>
+          <w:rFonts w:ascii="Roboto" w:eastAsia="Roboto" w:hAnsi="Roboto" w:cs="Roboto"/>
+          <w:color w:val="548DD4" w:themeColor="text2" w:themeTint="99"/>
+        </w:rPr>
+        <w:t>syedamaanali30@gmail.com</w:t>
+      </w:r>
+      <w:r>
+        <w:rPr>
+          <w:rFonts w:ascii="Roboto" w:hAnsi="Roboto"/>
+          <w:color w:val="548DD4" w:themeColor="text2" w:themeTint="99"/>
+        </w:rPr>
+        <w:fldChar w:fldCharType="end"/>
+      </w:r>
+      <w:r>
+        <w:rPr>
+          <w:rFonts w:ascii="Roboto" w:eastAsia="Roboto" w:hAnsi="Roboto" w:cs="Roboto"/>
+          <w:color w:val="548DD4" w:themeColor="text2" w:themeTint="99"/>
+        </w:rPr>
+        <w:t xml:space="preserve"> | </w:t>
+      </w:r>
       <w:hyperlink r:id="rId7" w:history="1">
         <w:r>
           <w:rPr>
             <w:rStyle w:val="Hyperlink"/>
-            <w:rFonts w:ascii="Roboto" w:eastAsia="Roboto" w:hAnsi="Roboto" w:cs="Roboto"/>
-            <w:sz w:val="20"/>
-            <w:szCs w:val="20"/>
+            <w:rFonts w:ascii="Roboto" w:hAnsi="Roboto"/>
+            <w:color w:val="548DD4" w:themeColor="text2" w:themeTint="99"/>
           </w:rPr>
-          <w:t>syedamaanali30@gmail.com</w:t>
+          <w:t>www.lin</w:t>
         </w:r>
-      </w:hyperlink>
-      <w:r>
-        <w:rPr>
-          <w:rFonts w:ascii="Roboto" w:eastAsia="Roboto" w:hAnsi="Roboto" w:cs="Roboto"/>
-          <w:sz w:val="20"/>
-          <w:szCs w:val="20"/>
-        </w:rPr>
-        <w:t xml:space="preserve"> | </w:t>
-      </w:r>
-      <w:hyperlink r:id="rId8" w:history="1">
         <w:r>
           <w:rPr>
             <w:rStyle w:val="Hyperlink"/>
             <w:rFonts w:ascii="Roboto" w:hAnsi="Roboto"/>
-            <w:sz w:val="20"/>
-            <w:szCs w:val="20"/>
+            <w:color w:val="548DD4" w:themeColor="text2" w:themeTint="99"/>
           </w:rPr>
-          <w:t>www.linkedin.com/in/amaanali16</w:t>
+          <w:t>k</w:t>
+        </w:r>
+        <w:r>
+          <w:rPr>
+            <w:rStyle w:val="Hyperlink"/>
+            <w:rFonts w:ascii="Roboto" w:hAnsi="Roboto"/>
+            <w:color w:val="548DD4" w:themeColor="text2" w:themeTint="99"/>
+          </w:rPr>
+          <w:t>edin.com/in/amaanali16</w:t>
         </w:r>
       </w:hyperlink>
       <w:r>
         <w:rPr>
           <w:rFonts w:ascii="Roboto" w:hAnsi="Roboto"/>
-          <w:sz w:val="20"/>
-          <w:szCs w:val="20"/>
+          <w:color w:val="548DD4" w:themeColor="text2" w:themeTint="99"/>
         </w:rPr>
         <w:t xml:space="preserve"> </w:t>
       </w:r>
       <w:r>
         <w:rPr>
           <w:rFonts w:ascii="Roboto" w:eastAsia="Roboto" w:hAnsi="Roboto" w:cs="Roboto"/>
-          <w:sz w:val="20"/>
-          <w:szCs w:val="20"/>
-        </w:rPr>
-        <w:t>| +</w:t>
-      </w:r>
-      <w:r>
-        <w:rPr>
-          <w:rFonts w:ascii="Roboto" w:eastAsia="Roboto" w:hAnsi="Roboto" w:cs="Roboto"/>
-          <w:sz w:val="20"/>
-          <w:szCs w:val="20"/>
+          <w:color w:val="548DD4" w:themeColor="text2" w:themeTint="99"/>
+        </w:rPr>
+        <w:t xml:space="preserve">| </w:t>
+      </w:r>
+      <w:r>
+        <w:rPr>
+          <w:rFonts w:ascii="Roboto" w:eastAsia="Roboto" w:hAnsi="Roboto" w:cs="Roboto"/>
+          <w:color w:val="000000" w:themeColor="text1"/>
+        </w:rPr>
+        <w:t>+</w:t>
+      </w:r>
+      <w:r>
+        <w:rPr>
+          <w:rFonts w:ascii="Roboto" w:eastAsia="Roboto" w:hAnsi="Roboto" w:cs="Roboto"/>
+          <w:color w:val="000000" w:themeColor="text1"/>
         </w:rPr>
         <w:t>91-7893948753</w:t>
       </w:r>
@@ -74,7 +122,7 @@
         <w:ind w:left="0"/>
         <w:rPr>
           <w:rFonts w:ascii="Roboto" w:eastAsia="Roboto" w:hAnsi="Roboto" w:cs="Roboto"/>
-          <w:color w:val="3C78D8"/>
+          <w:color w:val="365F91" w:themeColor="accent1" w:themeShade="BF"/>
         </w:rPr>
       </w:pPr>
       <w:r>
@@ -90,25 +138,27 @@
         <w:pStyle w:val="Heading1"/>
         <w:ind w:left="0"/>
         <w:rPr>
-          <w:rFonts w:ascii="Roboto" w:hAnsi="Roboto"/>
-        </w:rPr>
-      </w:pPr>
-      <w:r>
-        <w:rPr>
+          <w:rFonts w:ascii="Roboto" w:eastAsia="Roboto" w:hAnsi="Roboto" w:cs="Roboto"/>
+          <w:color w:val="3C78D8"/>
+        </w:rPr>
+      </w:pPr>
+      <w:r>
+        <w:rPr>
+          <w:rFonts w:ascii="Roboto" w:hAnsi="Roboto"/>
           <w:noProof/>
         </w:rPr>
         <mc:AlternateContent>
           <mc:Choice Requires="wps">
             <w:drawing>
-              <wp:anchor distT="0" distB="0" distL="0" distR="0" simplePos="0" relativeHeight="251666432" behindDoc="0" locked="0" layoutInCell="1" hidden="0" allowOverlap="1" wp14:anchorId="092C74EE" wp14:editId="6253A720">
+              <wp:anchor distT="0" distB="0" distL="0" distR="0" simplePos="0" relativeHeight="251666432" behindDoc="0" locked="0" layoutInCell="1" hidden="0" allowOverlap="1" wp14:anchorId="092C74EE" wp14:editId="7E35DA06">
                 <wp:simplePos x="0" y="0"/>
                 <wp:positionH relativeFrom="margin">
                   <wp:align>right</wp:align>
                 </wp:positionH>
                 <wp:positionV relativeFrom="paragraph">
-                  <wp:posOffset>184150</wp:posOffset>
+                  <wp:posOffset>229235</wp:posOffset>
                 </wp:positionV>
-                <wp:extent cx="7246620" cy="53340"/>
+                <wp:extent cx="7246620" cy="45085"/>
                 <wp:effectExtent l="0" t="0" r="0" b="0"/>
                 <wp:wrapTopAndBottom distT="0" distB="0"/>
                 <wp:docPr id="1544714179" name="Freeform: Shape 1544714179"/>
@@ -120,7 +170,7 @@
                       <wps:spPr>
                         <a:xfrm>
                           <a:off x="0" y="0"/>
-                          <a:ext cx="7246620" cy="53340"/>
+                          <a:ext cx="7246620" cy="45085"/>
                         </a:xfrm>
                         <a:custGeom>
                           <a:avLst/>
@@ -167,7 +217,7 @@
           </mc:Choice>
           <mc:Fallback>
             <w:pict>
-              <v:shape w14:anchorId="5B4080C8" id="Freeform: Shape 1544714179" o:spid="_x0000_s1026" style="position:absolute;margin-left:519.4pt;margin-top:14.5pt;width:570.6pt;height:4.2pt;z-index:251666432;visibility:visible;mso-wrap-style:square;mso-width-percent:0;mso-height-percent:0;mso-wrap-distance-left:0;mso-wrap-distance-top:0;mso-wrap-distance-right:0;mso-wrap-distance-bottom:0;mso-position-horizontal:right;mso-position-horizontal-relative:margin;mso-position-vertical:absolute;mso-position-vertical-relative:text;mso-width-percent:0;mso-height-percent:0;mso-width-relative:margin;mso-height-relative:margin;v-text-anchor:middle" coordsize="7112000,120000" o:gfxdata="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" path="m,l7111999,e" filled="f" strokeweight="1pt">
+              <v:shape w14:anchorId="6301CBBA" id="Freeform: Shape 1544714179" o:spid="_x0000_s1026" style="position:absolute;margin-left:519.4pt;margin-top:18.05pt;width:570.6pt;height:3.55pt;z-index:251666432;visibility:visible;mso-wrap-style:square;mso-width-percent:0;mso-height-percent:0;mso-wrap-distance-left:0;mso-wrap-distance-top:0;mso-wrap-distance-right:0;mso-wrap-distance-bottom:0;mso-position-horizontal:right;mso-position-horizontal-relative:margin;mso-position-vertical:absolute;mso-position-vertical-relative:text;mso-width-percent:0;mso-height-percent:0;mso-width-relative:margin;mso-height-relative:margin;v-text-anchor:middle" coordsize="7112000,120000" o:gfxdata="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" path="m,l7111999,e" filled="f" strokeweight="1pt">
                 <v:stroke startarrowwidth="narrow" startarrowlength="short" endarrowwidth="narrow" endarrowlength="short"/>
                 <v:path arrowok="t" o:extrusionok="f"/>
                 <w10:wrap type="topAndBottom" anchorx="margin"/>
@@ -180,175 +230,44 @@
         <w:rPr>
           <w:rFonts w:ascii="Roboto" w:eastAsia="Roboto" w:hAnsi="Roboto" w:cs="Roboto"/>
           <w:color w:val="3C78D8"/>
-        </w:rPr>
-        <w:t xml:space="preserve"> Professional Summary</w:t>
+          <w:sz w:val="28"/>
+          <w:szCs w:val="28"/>
+        </w:rPr>
+        <w:t xml:space="preserve"> </w:t>
+      </w:r>
+      <w:r>
+        <w:rPr>
+          <w:rFonts w:ascii="Roboto" w:eastAsia="Roboto" w:hAnsi="Roboto" w:cs="Roboto"/>
+          <w:color w:val="3C78D8"/>
+          <w:sz w:val="28"/>
+          <w:szCs w:val="28"/>
+        </w:rPr>
+        <w:t>Professional Summary</w:t>
       </w:r>
     </w:p>
     <w:p>
       <w:pPr>
         <w:rPr>
           <w:rFonts w:ascii="Roboto" w:hAnsi="Roboto"/>
-          <w:sz w:val="20"/>
-          <w:szCs w:val="20"/>
-        </w:rPr>
-      </w:pPr>
-      <w:r>
-        <w:rPr>
-          <w:rFonts w:ascii="Roboto" w:hAnsi="Roboto"/>
-          <w:sz w:val="20"/>
-          <w:szCs w:val="20"/>
-        </w:rPr>
-        <w:t xml:space="preserve">Experienced </w:t>
-      </w:r>
-      <w:r>
-        <w:rPr>
-          <w:rFonts w:ascii="Roboto" w:hAnsi="Roboto"/>
-          <w:b/>
-          <w:bCs/>
-          <w:sz w:val="20"/>
-          <w:szCs w:val="20"/>
-        </w:rPr>
-        <w:t>IT Operations professional</w:t>
-      </w:r>
-      <w:r>
-        <w:rPr>
-          <w:rFonts w:ascii="Roboto" w:hAnsi="Roboto"/>
-          <w:sz w:val="20"/>
-          <w:szCs w:val="20"/>
-        </w:rPr>
-        <w:t xml:space="preserve"> with a strong background in managing and optimizing technical operations. With </w:t>
-      </w:r>
-      <w:r>
-        <w:rPr>
-          <w:rFonts w:ascii="Roboto" w:hAnsi="Roboto"/>
-          <w:b/>
-          <w:bCs/>
-          <w:sz w:val="20"/>
-          <w:szCs w:val="20"/>
-        </w:rPr>
-        <w:t>hands-on experience</w:t>
-      </w:r>
-      <w:r>
-        <w:rPr>
-          <w:rFonts w:ascii="Roboto" w:hAnsi="Roboto"/>
-          <w:sz w:val="20"/>
-          <w:szCs w:val="20"/>
-        </w:rPr>
-        <w:t xml:space="preserve"> in </w:t>
-      </w:r>
-      <w:r>
-        <w:rPr>
-          <w:rFonts w:ascii="Roboto" w:hAnsi="Roboto"/>
-          <w:b/>
-          <w:bCs/>
-          <w:sz w:val="20"/>
-          <w:szCs w:val="20"/>
-        </w:rPr>
-        <w:t>development</w:t>
-      </w:r>
-      <w:r>
-        <w:rPr>
-          <w:rFonts w:ascii="Roboto" w:hAnsi="Roboto"/>
-          <w:sz w:val="20"/>
-          <w:szCs w:val="20"/>
-        </w:rPr>
-        <w:t xml:space="preserve"> and various </w:t>
-      </w:r>
-      <w:r>
-        <w:rPr>
-          <w:rFonts w:ascii="Roboto" w:hAnsi="Roboto"/>
-          <w:b/>
-          <w:bCs/>
-          <w:sz w:val="20"/>
-          <w:szCs w:val="20"/>
-        </w:rPr>
-        <w:t>development technologies</w:t>
-      </w:r>
-      <w:r>
-        <w:rPr>
-          <w:rFonts w:ascii="Roboto" w:hAnsi="Roboto"/>
-          <w:sz w:val="20"/>
-          <w:szCs w:val="20"/>
-        </w:rPr>
-        <w:t xml:space="preserve">, I bring a deep understanding of system architecture, automation, and software lifecycles, enabling me to grasp IT operations faster and more effectively. Skilled at </w:t>
-      </w:r>
-      <w:r>
-        <w:rPr>
-          <w:rFonts w:ascii="Roboto" w:hAnsi="Roboto"/>
-          <w:b/>
-          <w:bCs/>
-          <w:sz w:val="20"/>
-          <w:szCs w:val="20"/>
-        </w:rPr>
-        <w:t>collaborating</w:t>
-      </w:r>
-      <w:r>
-        <w:rPr>
-          <w:rFonts w:ascii="Roboto" w:hAnsi="Roboto"/>
-          <w:sz w:val="20"/>
-          <w:szCs w:val="20"/>
-        </w:rPr>
-        <w:t xml:space="preserve"> with cross-functional teams to enhance efficiency, streamline processes, and drive operational excellence. Quick to </w:t>
-      </w:r>
-      <w:r>
-        <w:rPr>
-          <w:rFonts w:ascii="Roboto" w:hAnsi="Roboto"/>
-          <w:b/>
-          <w:bCs/>
-          <w:sz w:val="20"/>
-          <w:szCs w:val="20"/>
-        </w:rPr>
-        <w:t>learn and adapt</w:t>
-      </w:r>
-      <w:r>
-        <w:rPr>
-          <w:rFonts w:ascii="Roboto" w:hAnsi="Roboto"/>
-          <w:sz w:val="20"/>
-          <w:szCs w:val="20"/>
-        </w:rPr>
-        <w:t xml:space="preserve"> to new technologies, leveraging my development expertise to troubleshoot issues, optimize performance, and implement innovative solutions. Highly detail-oriented, proactive, and committed to delivering reliable IT solutions. Strong </w:t>
-      </w:r>
-      <w:r>
-        <w:rPr>
-          <w:rFonts w:ascii="Roboto" w:hAnsi="Roboto"/>
-          <w:sz w:val="20"/>
-          <w:szCs w:val="20"/>
-        </w:rPr>
-        <w:t xml:space="preserve">communicator </w:t>
-      </w:r>
-      <w:r>
-        <w:rPr>
-          <w:rFonts w:ascii="Roboto" w:hAnsi="Roboto"/>
-          <w:sz w:val="20"/>
-          <w:szCs w:val="20"/>
-        </w:rPr>
-        <w:t>who thrives in team environments and continuously seeks opportunities for learning and improvement. Passionate about driving efficiency and ensuring seamless IT operations in fast-paced environments.</w:t>
-      </w:r>
-    </w:p>
-    <w:p>
-      <w:pPr>
-        <w:pStyle w:val="Heading1"/>
-        <w:spacing w:before="153"/>
-        <w:ind w:left="0"/>
-        <w:rPr>
-          <w:rFonts w:ascii="Roboto" w:eastAsia="Roboto" w:hAnsi="Roboto" w:cs="Roboto"/>
-          <w:color w:val="3C78D8"/>
-        </w:rPr>
-      </w:pPr>
-      <w:r>
-        <w:rPr>
+        </w:rPr>
+      </w:pPr>
+      <w:r>
+        <w:rPr>
+          <w:rFonts w:ascii="Roboto" w:hAnsi="Roboto"/>
           <w:noProof/>
+          <w:sz w:val="28"/>
+          <w:szCs w:val="28"/>
         </w:rPr>
         <mc:AlternateContent>
           <mc:Choice Requires="wps">
             <w:drawing>
-              <wp:anchor distT="0" distB="0" distL="0" distR="0" simplePos="0" relativeHeight="251658240" behindDoc="0" locked="0" layoutInCell="1" hidden="0" allowOverlap="1" wp14:anchorId="32AEB34A" wp14:editId="7E5AC03F">
+              <wp:anchor distT="0" distB="0" distL="0" distR="0" simplePos="0" relativeHeight="251658240" behindDoc="0" locked="0" layoutInCell="1" hidden="0" allowOverlap="1" wp14:anchorId="32AEB34A" wp14:editId="6CDC1A78">
                 <wp:simplePos x="0" y="0"/>
                 <wp:positionH relativeFrom="margin">
                   <wp:align>right</wp:align>
                 </wp:positionH>
                 <wp:positionV relativeFrom="paragraph">
-                  <wp:posOffset>297815</wp:posOffset>
+                  <wp:posOffset>1882775</wp:posOffset>
                 </wp:positionV>
                 <wp:extent cx="7239000" cy="45085"/>
                 <wp:effectExtent l="0" t="0" r="0" b="0"/>
@@ -362,7 +281,7 @@
                       <wps:spPr>
                         <a:xfrm>
                           <a:off x="0" y="0"/>
-                          <a:ext cx="7239000" cy="45719"/>
+                          <a:ext cx="7239000" cy="45085"/>
                         </a:xfrm>
                         <a:custGeom>
                           <a:avLst/>
@@ -409,7 +328,7 @@
           </mc:Choice>
           <mc:Fallback>
             <w:pict>
-              <v:shape w14:anchorId="7156933A" id="Freeform: Shape 3" o:spid="_x0000_s1026" style="position:absolute;margin-left:518.8pt;margin-top:23.45pt;width:570pt;height:3.55pt;z-index:251658240;visibility:visible;mso-wrap-style:square;mso-width-percent:0;mso-height-percent:0;mso-wrap-distance-left:0;mso-wrap-distance-top:0;mso-wrap-distance-right:0;mso-wrap-distance-bottom:0;mso-position-horizontal:right;mso-position-horizontal-relative:margin;mso-position-vertical:absolute;mso-position-vertical-relative:text;mso-width-percent:0;mso-height-percent:0;mso-width-relative:margin;mso-height-relative:margin;v-text-anchor:middle" coordsize="7112000,120000" o:gfxdata="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" path="m,l7111999,e" filled="f" strokeweight="1pt">
+              <v:shape w14:anchorId="0C83D828" id="Freeform: Shape 3" o:spid="_x0000_s1026" style="position:absolute;margin-left:518.8pt;margin-top:148.25pt;width:570pt;height:3.55pt;z-index:251658240;visibility:visible;mso-wrap-style:square;mso-width-percent:0;mso-height-percent:0;mso-wrap-distance-left:0;mso-wrap-distance-top:0;mso-wrap-distance-right:0;mso-wrap-distance-bottom:0;mso-position-horizontal:right;mso-position-horizontal-relative:margin;mso-position-vertical:absolute;mso-position-vertical-relative:text;mso-width-percent:0;mso-height-percent:0;mso-width-relative:margin;mso-height-relative:margin;v-text-anchor:middle" coordsize="7112000,120000" o:gfxdata="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" path="m,l7111999,e" filled="f" strokeweight="1pt">
                 <v:stroke startarrowwidth="narrow" startarrowlength="short" endarrowwidth="narrow" endarrowlength="short"/>
                 <v:path arrowok="t" o:extrusionok="f"/>
                 <w10:wrap type="topAndBottom" anchorx="margin"/>
@@ -420,8 +339,122 @@
       </w:r>
       <w:r>
         <w:rPr>
+          <w:rFonts w:ascii="Roboto" w:hAnsi="Roboto"/>
+        </w:rPr>
+        <w:t xml:space="preserve">Experienced </w:t>
+      </w:r>
+      <w:r>
+        <w:rPr>
+          <w:rFonts w:ascii="Roboto" w:hAnsi="Roboto"/>
+          <w:b/>
+          <w:bCs/>
+        </w:rPr>
+        <w:t>IT Operations professional</w:t>
+      </w:r>
+      <w:r>
+        <w:rPr>
+          <w:rFonts w:ascii="Roboto" w:hAnsi="Roboto"/>
+        </w:rPr>
+        <w:t xml:space="preserve"> with a strong background in managing and optimizing technical operations. With </w:t>
+      </w:r>
+      <w:r>
+        <w:rPr>
+          <w:rFonts w:ascii="Roboto" w:hAnsi="Roboto"/>
+          <w:b/>
+          <w:bCs/>
+        </w:rPr>
+        <w:t>hands-on experience</w:t>
+      </w:r>
+      <w:r>
+        <w:rPr>
+          <w:rFonts w:ascii="Roboto" w:hAnsi="Roboto"/>
+        </w:rPr>
+        <w:t xml:space="preserve"> in </w:t>
+      </w:r>
+      <w:r>
+        <w:rPr>
+          <w:rFonts w:ascii="Roboto" w:hAnsi="Roboto"/>
+          <w:b/>
+          <w:bCs/>
+        </w:rPr>
+        <w:t>development</w:t>
+      </w:r>
+      <w:r>
+        <w:rPr>
+          <w:rFonts w:ascii="Roboto" w:hAnsi="Roboto"/>
+        </w:rPr>
+        <w:t xml:space="preserve"> and various </w:t>
+      </w:r>
+      <w:r>
+        <w:rPr>
+          <w:rFonts w:ascii="Roboto" w:hAnsi="Roboto"/>
+          <w:b/>
+          <w:bCs/>
+        </w:rPr>
+        <w:t>development technologies</w:t>
+      </w:r>
+      <w:r>
+        <w:rPr>
+          <w:rFonts w:ascii="Roboto" w:hAnsi="Roboto"/>
+        </w:rPr>
+        <w:t xml:space="preserve">, I bring a deep understanding of system architecture, automation, and software lifecycles, enabling me to grasp IT operations faster and more effectively. Skilled at </w:t>
+      </w:r>
+      <w:r>
+        <w:rPr>
+          <w:rFonts w:ascii="Roboto" w:hAnsi="Roboto"/>
+          <w:b/>
+          <w:bCs/>
+        </w:rPr>
+        <w:t>collaborating</w:t>
+      </w:r>
+      <w:r>
+        <w:rPr>
+          <w:rFonts w:ascii="Roboto" w:hAnsi="Roboto"/>
+        </w:rPr>
+        <w:t xml:space="preserve"> with cross-functional teams to enhance efficiency, streamline processes, and drive operational excellence. Quick to </w:t>
+      </w:r>
+      <w:r>
+        <w:rPr>
+          <w:rFonts w:ascii="Roboto" w:hAnsi="Roboto"/>
+          <w:b/>
+          <w:bCs/>
+        </w:rPr>
+        <w:t>learn and adapt</w:t>
+      </w:r>
+      <w:r>
+        <w:rPr>
+          <w:rFonts w:ascii="Roboto" w:hAnsi="Roboto"/>
+        </w:rPr>
+        <w:t xml:space="preserve"> to new technologies, leveraging my development expertise to troubleshoot issues, optimize performance, and implement innovative solutions. Highly detail-oriented, proactive, and committed to delivering reliable IT solutions. Strong communicator who thrives in team environments and continuously seeks opportunities for learning and improvement. Passionate about driving efficiency and ensuring seamless IT operations in fast-paced environments.</w:t>
+      </w:r>
+    </w:p>
+    <w:p>
+      <w:pPr>
+        <w:pStyle w:val="Heading1"/>
+        <w:spacing w:before="153"/>
+        <w:ind w:left="0"/>
+        <w:rPr>
           <w:rFonts w:ascii="Roboto" w:eastAsia="Roboto" w:hAnsi="Roboto" w:cs="Roboto"/>
           <w:color w:val="3C78D8"/>
+          <w:sz w:val="28"/>
+          <w:szCs w:val="28"/>
+        </w:rPr>
+      </w:pPr>
+      <w:r>
+        <w:rPr>
+          <w:rFonts w:ascii="Roboto" w:eastAsia="Roboto" w:hAnsi="Roboto" w:cs="Roboto"/>
+          <w:color w:val="3C78D8"/>
+          <w:sz w:val="28"/>
+          <w:szCs w:val="28"/>
+        </w:rPr>
+        <w:t xml:space="preserve"> </w:t>
+      </w:r>
+      <w:r>
+        <w:rPr>
+          <w:rFonts w:ascii="Roboto" w:eastAsia="Roboto" w:hAnsi="Roboto" w:cs="Roboto"/>
+          <w:color w:val="3C78D8"/>
+          <w:sz w:val="28"/>
+          <w:szCs w:val="28"/>
         </w:rPr>
         <w:t>Education</w:t>
       </w:r>
@@ -453,111 +486,93 @@
         <w:rPr>
           <w:rFonts w:ascii="Roboto" w:eastAsia="Roboto" w:hAnsi="Roboto" w:cs="Roboto"/>
           <w:color w:val="000000"/>
+        </w:rPr>
+      </w:pPr>
+      <w:r>
+        <w:rPr>
+          <w:rFonts w:ascii="Roboto" w:eastAsia="Roboto" w:hAnsi="Roboto" w:cs="Roboto"/>
           <w:sz w:val="20"/>
           <w:szCs w:val="20"/>
         </w:rPr>
-      </w:pPr>
-      <w:r>
-        <w:rPr>
-          <w:rFonts w:ascii="Roboto" w:eastAsia="Roboto" w:hAnsi="Roboto" w:cs="Roboto"/>
-          <w:sz w:val="20"/>
-          <w:szCs w:val="20"/>
-        </w:rPr>
         <w:t xml:space="preserve"> </w:t>
       </w:r>
       <w:r>
         <w:rPr>
           <w:rFonts w:ascii="Roboto" w:eastAsia="Roboto" w:hAnsi="Roboto" w:cs="Roboto"/>
-          <w:sz w:val="20"/>
-          <w:szCs w:val="20"/>
         </w:rPr>
         <w:t xml:space="preserve">Muffakham </w:t>
       </w:r>
       <w:r>
         <w:rPr>
           <w:rFonts w:ascii="Roboto" w:eastAsia="Roboto" w:hAnsi="Roboto" w:cs="Roboto"/>
-          <w:sz w:val="20"/>
-          <w:szCs w:val="20"/>
         </w:rPr>
         <w:t>J</w:t>
       </w:r>
       <w:r>
         <w:rPr>
           <w:rFonts w:ascii="Roboto" w:eastAsia="Roboto" w:hAnsi="Roboto" w:cs="Roboto"/>
-          <w:sz w:val="20"/>
-          <w:szCs w:val="20"/>
         </w:rPr>
         <w:t xml:space="preserve">ah </w:t>
       </w:r>
       <w:r>
         <w:rPr>
           <w:rFonts w:ascii="Roboto" w:eastAsia="Roboto" w:hAnsi="Roboto" w:cs="Roboto"/>
-          <w:sz w:val="20"/>
-          <w:szCs w:val="20"/>
         </w:rPr>
         <w:t>C</w:t>
       </w:r>
       <w:r>
         <w:rPr>
           <w:rFonts w:ascii="Roboto" w:eastAsia="Roboto" w:hAnsi="Roboto" w:cs="Roboto"/>
-          <w:sz w:val="20"/>
-          <w:szCs w:val="20"/>
         </w:rPr>
         <w:t xml:space="preserve">ollege of </w:t>
       </w:r>
       <w:r>
         <w:rPr>
           <w:rFonts w:ascii="Roboto" w:eastAsia="Roboto" w:hAnsi="Roboto" w:cs="Roboto"/>
-          <w:sz w:val="20"/>
-          <w:szCs w:val="20"/>
         </w:rPr>
         <w:t xml:space="preserve">Engineering and </w:t>
       </w:r>
       <w:r>
         <w:rPr>
           <w:rFonts w:ascii="Roboto" w:eastAsia="Roboto" w:hAnsi="Roboto" w:cs="Roboto"/>
-          <w:sz w:val="20"/>
-          <w:szCs w:val="20"/>
         </w:rPr>
         <w:t>Technology (</w:t>
       </w:r>
       <w:r>
         <w:rPr>
           <w:rFonts w:ascii="Roboto" w:eastAsia="Roboto" w:hAnsi="Roboto" w:cs="Roboto"/>
-          <w:sz w:val="20"/>
-          <w:szCs w:val="20"/>
         </w:rPr>
         <w:t xml:space="preserve">Mechanical </w:t>
       </w:r>
-      <w:r>
-        <w:rPr>
-          <w:rFonts w:ascii="Roboto" w:eastAsia="Roboto" w:hAnsi="Roboto" w:cs="Roboto"/>
-          <w:sz w:val="20"/>
-          <w:szCs w:val="20"/>
+      <w:proofErr w:type="gramStart"/>
+      <w:r>
+        <w:rPr>
+          <w:rFonts w:ascii="Roboto" w:eastAsia="Roboto" w:hAnsi="Roboto" w:cs="Roboto"/>
         </w:rPr>
         <w:t xml:space="preserve">Engineering)  </w:t>
       </w:r>
       <w:r>
         <w:rPr>
           <w:rFonts w:ascii="Roboto" w:eastAsia="Roboto" w:hAnsi="Roboto" w:cs="Roboto"/>
-          <w:sz w:val="20"/>
-          <w:szCs w:val="20"/>
-        </w:rPr>
-        <w:t xml:space="preserve">             </w:t>
-      </w:r>
-      <w:r>
-        <w:rPr>
-          <w:rFonts w:ascii="Roboto" w:eastAsia="Roboto" w:hAnsi="Roboto" w:cs="Roboto"/>
-          <w:sz w:val="20"/>
-          <w:szCs w:val="20"/>
+        </w:rPr>
+        <w:t xml:space="preserve"> </w:t>
+      </w:r>
+      <w:proofErr w:type="gramEnd"/>
+      <w:r>
+        <w:rPr>
+          <w:rFonts w:ascii="Roboto" w:eastAsia="Roboto" w:hAnsi="Roboto" w:cs="Roboto"/>
+        </w:rPr>
+        <w:t xml:space="preserve">            </w:t>
+      </w:r>
+      <w:r>
+        <w:rPr>
+          <w:rFonts w:ascii="Roboto" w:eastAsia="Roboto" w:hAnsi="Roboto" w:cs="Roboto"/>
         </w:rPr>
         <w:t xml:space="preserve">     </w:t>
       </w:r>
       <w:r>
         <w:rPr>
           <w:rFonts w:ascii="Roboto" w:eastAsia="Roboto" w:hAnsi="Roboto" w:cs="Roboto"/>
-          <w:sz w:val="20"/>
-          <w:szCs w:val="20"/>
         </w:rPr>
         <w:tab/>
         <w:t xml:space="preserve">        </w:t>
@@ -565,18 +580,14 @@
       <w:r>
         <w:rPr>
           <w:rFonts w:ascii="Roboto" w:eastAsia="Roboto" w:hAnsi="Roboto" w:cs="Roboto"/>
-          <w:sz w:val="20"/>
-          <w:szCs w:val="20"/>
-        </w:rPr>
-        <w:tab/>
-      </w:r>
-      <w:r>
-        <w:rPr>
-          <w:rFonts w:ascii="Roboto" w:eastAsia="Roboto" w:hAnsi="Roboto" w:cs="Roboto"/>
-          <w:sz w:val="20"/>
-          <w:szCs w:val="20"/>
-        </w:rPr>
-        <w:tab/>
+        </w:rPr>
+        <w:t xml:space="preserve">  </w:t>
+      </w:r>
+      <w:r>
+        <w:rPr>
+          <w:rFonts w:ascii="Roboto" w:eastAsia="Roboto" w:hAnsi="Roboto" w:cs="Roboto"/>
+        </w:rPr>
+        <w:t xml:space="preserve">    </w:t>
       </w:r>
       <w:r>
         <w:rPr>
@@ -635,8 +646,6 @@
       <w:r>
         <w:rPr>
           <w:rFonts w:ascii="Roboto" w:eastAsia="Roboto" w:hAnsi="Roboto" w:cs="Roboto"/>
-          <w:sz w:val="20"/>
-          <w:szCs w:val="20"/>
         </w:rPr>
         <w:t xml:space="preserve"> </w:t>
       </w:r>
@@ -652,37 +661,19 @@
       </w:pPr>
       <w:r>
         <w:rPr>
-          <w:rFonts w:ascii="Roboto" w:eastAsia="Roboto" w:hAnsi="Roboto" w:cs="Roboto"/>
-          <w:color w:val="3C78D8"/>
-        </w:rPr>
-        <w:t xml:space="preserve"> </w:t>
-      </w:r>
-    </w:p>
-    <w:p>
-      <w:pPr>
-        <w:pStyle w:val="Heading1"/>
-        <w:ind w:left="0"/>
-        <w:rPr>
-          <w:rFonts w:ascii="Roboto" w:eastAsia="Roboto" w:hAnsi="Roboto" w:cs="Roboto"/>
-          <w:color w:val="000000"/>
-          <w:sz w:val="4"/>
-          <w:szCs w:val="4"/>
-        </w:rPr>
-      </w:pPr>
-      <w:r>
-        <w:rPr>
+          <w:rFonts w:ascii="Roboto" w:hAnsi="Roboto"/>
           <w:noProof/>
         </w:rPr>
         <mc:AlternateContent>
           <mc:Choice Requires="wps">
             <w:drawing>
-              <wp:anchor distT="0" distB="0" distL="0" distR="0" simplePos="0" relativeHeight="251659264" behindDoc="0" locked="0" layoutInCell="1" hidden="0" allowOverlap="1" wp14:anchorId="51B2928D" wp14:editId="76EC18EF">
+              <wp:anchor distT="0" distB="0" distL="0" distR="0" simplePos="0" relativeHeight="251659264" behindDoc="0" locked="0" layoutInCell="1" hidden="0" allowOverlap="1" wp14:anchorId="51B2928D" wp14:editId="1B60B9CC">
                 <wp:simplePos x="0" y="0"/>
                 <wp:positionH relativeFrom="margin">
                   <wp:align>right</wp:align>
                 </wp:positionH>
                 <wp:positionV relativeFrom="paragraph">
-                  <wp:posOffset>195580</wp:posOffset>
+                  <wp:posOffset>401320</wp:posOffset>
                 </wp:positionV>
                 <wp:extent cx="7246620" cy="50800"/>
                 <wp:effectExtent l="0" t="0" r="0" b="0"/>
@@ -740,7 +731,7 @@
           </mc:Choice>
           <mc:Fallback>
             <w:pict>
-              <v:shape w14:anchorId="632714B6" id="Freeform: Shape 2" o:spid="_x0000_s1026" style="position:absolute;margin-left:519.4pt;margin-top:15.4pt;width:570.6pt;height:4pt;z-index:251659264;visibility:visible;mso-wrap-style:square;mso-width-percent:0;mso-wrap-distance-left:0;mso-wrap-distance-top:0;mso-wrap-distance-right:0;mso-wrap-distance-bottom:0;mso-position-horizontal:right;mso-position-horizontal-relative:margin;mso-position-vertical:absolute;mso-position-vertical-relative:text;mso-width-percent:0;mso-width-relative:margin;v-text-anchor:middle" coordsize="7112000,120000" o:gfxdata="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" path="m,l7111999,e" filled="f" strokeweight="1pt">
+              <v:shape w14:anchorId="3054AA00" id="Freeform: Shape 2" o:spid="_x0000_s1026" style="position:absolute;margin-left:519.4pt;margin-top:31.6pt;width:570.6pt;height:4pt;z-index:251659264;visibility:visible;mso-wrap-style:square;mso-width-percent:0;mso-wrap-distance-left:0;mso-wrap-distance-top:0;mso-wrap-distance-right:0;mso-wrap-distance-bottom:0;mso-position-horizontal:right;mso-position-horizontal-relative:margin;mso-position-vertical:absolute;mso-position-vertical-relative:text;mso-width-percent:0;mso-width-relative:margin;v-text-anchor:middle" coordsize="7112000,120000" o:gfxdata="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" path="m,l7111999,e" filled="f" strokeweight="1pt">
                 <v:stroke startarrowwidth="narrow" startarrowlength="short" endarrowwidth="narrow" endarrowlength="short"/>
                 <v:path arrowok="t" o:extrusionok="f"/>
                 <w10:wrap type="topAndBottom" anchorx="margin"/>
@@ -756,10 +747,31 @@
         </w:rPr>
         <w:t xml:space="preserve"> </w:t>
       </w:r>
+    </w:p>
+    <w:p>
+      <w:pPr>
+        <w:pStyle w:val="Heading1"/>
+        <w:ind w:left="0"/>
+        <w:rPr>
+          <w:rFonts w:ascii="Roboto" w:eastAsia="Roboto" w:hAnsi="Roboto" w:cs="Roboto"/>
+          <w:color w:val="000000"/>
+          <w:sz w:val="28"/>
+          <w:szCs w:val="28"/>
+        </w:rPr>
+      </w:pPr>
       <w:r>
         <w:rPr>
           <w:rFonts w:ascii="Roboto" w:eastAsia="Roboto" w:hAnsi="Roboto" w:cs="Roboto"/>
           <w:color w:val="3C78D8"/>
+        </w:rPr>
+        <w:t xml:space="preserve"> </w:t>
+      </w:r>
+      <w:r>
+        <w:rPr>
+          <w:rFonts w:ascii="Roboto" w:eastAsia="Roboto" w:hAnsi="Roboto" w:cs="Roboto"/>
+          <w:color w:val="3C78D8"/>
+          <w:sz w:val="28"/>
+          <w:szCs w:val="28"/>
         </w:rPr>
         <w:t>Skills</w:t>
       </w:r>
@@ -776,16 +788,12 @@
         <w:ind w:left="106"/>
         <w:rPr>
           <w:rFonts w:ascii="Roboto" w:eastAsia="Roboto" w:hAnsi="Roboto" w:cs="Roboto"/>
-          <w:sz w:val="20"/>
-          <w:szCs w:val="20"/>
         </w:rPr>
       </w:pPr>
       <w:r>
         <w:rPr>
           <w:rFonts w:ascii="Roboto" w:eastAsia="Roboto" w:hAnsi="Roboto" w:cs="Roboto"/>
           <w:color w:val="000000"/>
-          <w:sz w:val="20"/>
-          <w:szCs w:val="20"/>
         </w:rPr>
         <w:t xml:space="preserve">MongoDB | </w:t>
       </w:r>
@@ -793,8 +801,6 @@
         <w:rPr>
           <w:rFonts w:ascii="Roboto" w:eastAsia="Roboto" w:hAnsi="Roboto" w:cs="Roboto"/>
           <w:color w:val="000000"/>
-          <w:sz w:val="20"/>
-          <w:szCs w:val="20"/>
         </w:rPr>
         <w:t>JavaScript</w:t>
       </w:r>
@@ -802,8 +808,6 @@
         <w:rPr>
           <w:rFonts w:ascii="Roboto" w:eastAsia="Roboto" w:hAnsi="Roboto" w:cs="Roboto"/>
           <w:color w:val="000000"/>
-          <w:sz w:val="20"/>
-          <w:szCs w:val="20"/>
         </w:rPr>
         <w:t xml:space="preserve"> |</w:t>
       </w:r>
@@ -811,8 +815,6 @@
         <w:rPr>
           <w:rFonts w:ascii="Roboto" w:eastAsia="Roboto" w:hAnsi="Roboto" w:cs="Roboto"/>
           <w:color w:val="000000"/>
-          <w:sz w:val="20"/>
-          <w:szCs w:val="20"/>
         </w:rPr>
         <w:t xml:space="preserve"> Python |</w:t>
       </w:r>
@@ -820,8 +822,6 @@
         <w:rPr>
           <w:rFonts w:ascii="Roboto" w:eastAsia="Roboto" w:hAnsi="Roboto" w:cs="Roboto"/>
           <w:color w:val="000000"/>
-          <w:sz w:val="20"/>
-          <w:szCs w:val="20"/>
         </w:rPr>
         <w:t xml:space="preserve"> Html &amp; CSS |</w:t>
       </w:r>
@@ -829,16 +829,12 @@
         <w:rPr>
           <w:rFonts w:ascii="Roboto" w:eastAsia="Roboto" w:hAnsi="Roboto" w:cs="Roboto"/>
           <w:color w:val="000000"/>
-          <w:sz w:val="20"/>
-          <w:szCs w:val="20"/>
         </w:rPr>
         <w:t xml:space="preserve"> ReactJS</w:t>
       </w:r>
       <w:r>
         <w:rPr>
           <w:rFonts w:ascii="Roboto" w:eastAsia="Roboto" w:hAnsi="Roboto" w:cs="Roboto"/>
-          <w:sz w:val="20"/>
-          <w:szCs w:val="20"/>
         </w:rPr>
         <w:t xml:space="preserve"> </w:t>
       </w:r>
@@ -846,8 +842,6 @@
         <w:rPr>
           <w:rFonts w:ascii="Roboto" w:eastAsia="Roboto" w:hAnsi="Roboto" w:cs="Roboto"/>
           <w:color w:val="000000"/>
-          <w:sz w:val="20"/>
-          <w:szCs w:val="20"/>
         </w:rPr>
         <w:t>| MySQL</w:t>
       </w:r>
@@ -855,8 +849,6 @@
         <w:rPr>
           <w:rFonts w:ascii="Roboto" w:eastAsia="Roboto" w:hAnsi="Roboto" w:cs="Roboto"/>
           <w:color w:val="000000"/>
-          <w:sz w:val="20"/>
-          <w:szCs w:val="20"/>
         </w:rPr>
         <w:t xml:space="preserve"> |</w:t>
       </w:r>
@@ -864,40 +856,30 @@
         <w:rPr>
           <w:rFonts w:ascii="Roboto" w:eastAsia="Roboto" w:hAnsi="Roboto" w:cs="Roboto"/>
           <w:color w:val="000000"/>
-          <w:sz w:val="20"/>
-          <w:szCs w:val="20"/>
         </w:rPr>
         <w:t xml:space="preserve"> </w:t>
       </w:r>
       <w:r>
         <w:rPr>
           <w:rFonts w:ascii="Roboto" w:eastAsia="Roboto" w:hAnsi="Roboto" w:cs="Roboto"/>
-          <w:sz w:val="20"/>
-          <w:szCs w:val="20"/>
         </w:rPr>
         <w:t>Tailwind CSS</w:t>
       </w:r>
       <w:r>
         <w:rPr>
           <w:rFonts w:ascii="Roboto" w:eastAsia="Roboto" w:hAnsi="Roboto" w:cs="Roboto"/>
-          <w:sz w:val="20"/>
-          <w:szCs w:val="20"/>
         </w:rPr>
         <w:t xml:space="preserve"> | </w:t>
       </w:r>
       <w:r>
         <w:rPr>
           <w:rFonts w:ascii="Roboto" w:eastAsia="Roboto" w:hAnsi="Roboto" w:cs="Roboto"/>
-          <w:sz w:val="20"/>
-          <w:szCs w:val="20"/>
         </w:rPr>
         <w:t>Excel</w:t>
       </w:r>
       <w:r>
         <w:rPr>
           <w:rFonts w:ascii="Roboto" w:eastAsia="Roboto" w:hAnsi="Roboto" w:cs="Roboto"/>
-          <w:sz w:val="20"/>
-          <w:szCs w:val="20"/>
         </w:rPr>
         <w:t xml:space="preserve"> | Bootstrap</w:t>
       </w:r>
@@ -919,22 +901,27 @@
         <w:rPr>
           <w:rFonts w:ascii="Roboto" w:eastAsia="Roboto" w:hAnsi="Roboto" w:cs="Roboto"/>
           <w:color w:val="3C78D8"/>
-        </w:rPr>
-      </w:pPr>
-      <w:r>
-        <w:rPr>
+          <w:sz w:val="28"/>
+          <w:szCs w:val="28"/>
+        </w:rPr>
+      </w:pPr>
+      <w:r>
+        <w:rPr>
+          <w:rFonts w:ascii="Roboto" w:hAnsi="Roboto"/>
           <w:noProof/>
+          <w:sz w:val="28"/>
+          <w:szCs w:val="28"/>
         </w:rPr>
         <mc:AlternateContent>
           <mc:Choice Requires="wps">
             <w:drawing>
-              <wp:anchor distT="0" distB="0" distL="0" distR="0" simplePos="0" relativeHeight="251660288" behindDoc="0" locked="0" layoutInCell="1" hidden="0" allowOverlap="1" wp14:anchorId="6D9EE657" wp14:editId="4AB9FF0D">
+              <wp:anchor distT="0" distB="0" distL="0" distR="0" simplePos="0" relativeHeight="251660288" behindDoc="0" locked="0" layoutInCell="1" hidden="0" allowOverlap="1" wp14:anchorId="6D9EE657" wp14:editId="65D5BFF0">
                 <wp:simplePos x="0" y="0"/>
                 <wp:positionH relativeFrom="margin">
                   <wp:align>right</wp:align>
                 </wp:positionH>
                 <wp:positionV relativeFrom="paragraph">
-                  <wp:posOffset>187960</wp:posOffset>
+                  <wp:posOffset>218440</wp:posOffset>
                 </wp:positionV>
                 <wp:extent cx="7239000" cy="45085"/>
                 <wp:effectExtent l="0" t="0" r="0" b="0"/>
@@ -948,7 +935,7 @@
                       <wps:spPr>
                         <a:xfrm>
                           <a:off x="0" y="0"/>
-                          <a:ext cx="7239000" cy="45719"/>
+                          <a:ext cx="7239000" cy="45085"/>
                         </a:xfrm>
                         <a:custGeom>
                           <a:avLst/>
@@ -995,7 +982,7 @@
           </mc:Choice>
           <mc:Fallback>
             <w:pict>
-              <v:shape w14:anchorId="709353BD" id="Freeform: Shape 5" o:spid="_x0000_s1026" style="position:absolute;margin-left:518.8pt;margin-top:14.8pt;width:570pt;height:3.55pt;z-index:251660288;visibility:visible;mso-wrap-style:square;mso-width-percent:0;mso-height-percent:0;mso-wrap-distance-left:0;mso-wrap-distance-top:0;mso-wrap-distance-right:0;mso-wrap-distance-bottom:0;mso-position-horizontal:right;mso-position-horizontal-relative:margin;mso-position-vertical:absolute;mso-position-vertical-relative:text;mso-width-percent:0;mso-height-percent:0;mso-width-relative:margin;mso-height-relative:margin;v-text-anchor:middle" coordsize="7112000,120000" o:gfxdata="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" path="m,l7111999,e" filled="f" strokeweight="1pt">
+              <v:shape w14:anchorId="05CCBF06" id="Freeform: Shape 5" o:spid="_x0000_s1026" style="position:absolute;margin-left:518.8pt;margin-top:17.2pt;width:570pt;height:3.55pt;z-index:251660288;visibility:visible;mso-wrap-style:square;mso-width-percent:0;mso-height-percent:0;mso-wrap-distance-left:0;mso-wrap-distance-top:0;mso-wrap-distance-right:0;mso-wrap-distance-bottom:0;mso-position-horizontal:right;mso-position-horizontal-relative:margin;mso-position-vertical:absolute;mso-position-vertical-relative:text;mso-width-percent:0;mso-height-percent:0;mso-width-relative:margin;mso-height-relative:margin;v-text-anchor:middle" coordsize="7112000,120000" o:gfxdata="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" path="m,l7111999,e" filled="f" strokeweight="1pt">
                 <v:stroke startarrowwidth="narrow" startarrowlength="short" endarrowwidth="narrow" endarrowlength="short"/>
                 <v:path arrowok="t" o:extrusionok="f"/>
                 <w10:wrap type="topAndBottom" anchorx="margin"/>
@@ -1008,6 +995,8 @@
         <w:rPr>
           <w:rFonts w:ascii="Roboto" w:eastAsia="Roboto" w:hAnsi="Roboto" w:cs="Roboto"/>
           <w:color w:val="3C78D8"/>
+          <w:sz w:val="28"/>
+          <w:szCs w:val="28"/>
         </w:rPr>
         <w:t xml:space="preserve"> </w:t>
       </w:r>
@@ -1015,6 +1004,8 @@
         <w:rPr>
           <w:rFonts w:ascii="Roboto" w:eastAsia="Roboto" w:hAnsi="Roboto" w:cs="Roboto"/>
           <w:color w:val="3C78D8"/>
+          <w:sz w:val="28"/>
+          <w:szCs w:val="28"/>
         </w:rPr>
         <w:t>Work Experience</w:t>
       </w:r>
@@ -1029,34 +1020,32 @@
         <w:ind w:left="0"/>
         <w:rPr>
           <w:rFonts w:ascii="Roboto" w:eastAsia="Roboto" w:hAnsi="Roboto" w:cs="Roboto"/>
+        </w:rPr>
+      </w:pPr>
+      <w:bookmarkStart w:id="0" w:name="_gjdgxs" w:colFirst="0" w:colLast="0"/>
+      <w:bookmarkEnd w:id="0"/>
+      <w:r>
+        <w:rPr>
+          <w:rFonts w:ascii="Roboto" w:eastAsia="Roboto" w:hAnsi="Roboto" w:cs="Roboto"/>
+        </w:rPr>
+        <w:t xml:space="preserve"> </w:t>
+      </w:r>
+      <w:r>
+        <w:rPr>
+          <w:rFonts w:ascii="Roboto" w:eastAsia="Roboto" w:hAnsi="Roboto" w:cs="Roboto"/>
           <w:sz w:val="24"/>
           <w:szCs w:val="24"/>
         </w:rPr>
-      </w:pPr>
-      <w:bookmarkStart w:id="0" w:name="_gjdgxs" w:colFirst="0" w:colLast="0"/>
-      <w:bookmarkEnd w:id="0"/>
-      <w:r>
-        <w:rPr>
-          <w:rFonts w:ascii="Roboto" w:eastAsia="Roboto" w:hAnsi="Roboto" w:cs="Roboto"/>
-        </w:rPr>
-        <w:t xml:space="preserve">  </w:t>
-      </w:r>
-      <w:r>
-        <w:rPr>
-          <w:rFonts w:ascii="Roboto" w:eastAsia="Roboto" w:hAnsi="Roboto" w:cs="Roboto"/>
-        </w:rPr>
-        <w:t xml:space="preserve">      </w:t>
-      </w:r>
-      <w:r>
-        <w:rPr>
-          <w:rFonts w:ascii="Roboto" w:eastAsia="Roboto" w:hAnsi="Roboto" w:cs="Roboto"/>
-          <w:sz w:val="24"/>
-          <w:szCs w:val="24"/>
-        </w:rPr>
         <w:t>Cantilever Labs</w:t>
       </w:r>
     </w:p>
-    <w:p/>
+    <w:p>
+      <w:pPr>
+        <w:rPr>
+          <w:rFonts w:ascii="Roboto" w:hAnsi="Roboto"/>
+        </w:rPr>
+      </w:pPr>
+    </w:p>
     <w:p>
       <w:pPr>
         <w:pStyle w:val="Heading1"/>
@@ -1189,16 +1178,12 @@
         <w:rPr>
           <w:rFonts w:ascii="Roboto" w:eastAsia="Roboto" w:hAnsi="Roboto" w:cs="Roboto"/>
           <w:bCs/>
-          <w:sz w:val="20"/>
-          <w:szCs w:val="20"/>
         </w:rPr>
       </w:pPr>
       <w:r>
         <w:rPr>
           <w:rFonts w:ascii="Roboto" w:eastAsia="Roboto" w:hAnsi="Roboto" w:cs="Roboto"/>
           <w:b/>
-          <w:sz w:val="20"/>
-          <w:szCs w:val="20"/>
         </w:rPr>
         <w:t xml:space="preserve">Developed </w:t>
       </w:r>
@@ -1206,8 +1191,6 @@
         <w:rPr>
           <w:rFonts w:ascii="Roboto" w:eastAsia="Roboto" w:hAnsi="Roboto" w:cs="Roboto"/>
           <w:bCs/>
-          <w:sz w:val="20"/>
-          <w:szCs w:val="20"/>
         </w:rPr>
         <w:t xml:space="preserve">responsive </w:t>
       </w:r>
@@ -1215,8 +1198,6 @@
         <w:rPr>
           <w:rFonts w:ascii="Roboto" w:eastAsia="Roboto" w:hAnsi="Roboto" w:cs="Roboto"/>
           <w:b/>
-          <w:sz w:val="20"/>
-          <w:szCs w:val="20"/>
         </w:rPr>
         <w:t>Sign-in</w:t>
       </w:r>
@@ -1224,8 +1205,6 @@
         <w:rPr>
           <w:rFonts w:ascii="Roboto" w:eastAsia="Roboto" w:hAnsi="Roboto" w:cs="Roboto"/>
           <w:bCs/>
-          <w:sz w:val="20"/>
-          <w:szCs w:val="20"/>
         </w:rPr>
         <w:t xml:space="preserve"> and </w:t>
       </w:r>
@@ -1233,8 +1212,6 @@
         <w:rPr>
           <w:rFonts w:ascii="Roboto" w:eastAsia="Roboto" w:hAnsi="Roboto" w:cs="Roboto"/>
           <w:b/>
-          <w:sz w:val="20"/>
-          <w:szCs w:val="20"/>
         </w:rPr>
         <w:t>Log-in</w:t>
       </w:r>
@@ -1242,8 +1219,6 @@
         <w:rPr>
           <w:rFonts w:ascii="Roboto" w:eastAsia="Roboto" w:hAnsi="Roboto" w:cs="Roboto"/>
           <w:bCs/>
-          <w:sz w:val="20"/>
-          <w:szCs w:val="20"/>
         </w:rPr>
         <w:t xml:space="preserve"> pages for the company’s website, ensuring a seamless user experience.</w:t>
       </w:r>
@@ -1269,16 +1244,12 @@
         <w:rPr>
           <w:rFonts w:ascii="Roboto" w:eastAsia="Roboto" w:hAnsi="Roboto" w:cs="Roboto"/>
           <w:bCs/>
-          <w:sz w:val="20"/>
-          <w:szCs w:val="20"/>
         </w:rPr>
       </w:pPr>
       <w:r>
         <w:rPr>
           <w:rFonts w:ascii="Roboto" w:eastAsia="Roboto" w:hAnsi="Roboto" w:cs="Roboto"/>
           <w:bCs/>
-          <w:sz w:val="20"/>
-          <w:szCs w:val="20"/>
         </w:rPr>
         <w:t xml:space="preserve">Integrated </w:t>
       </w:r>
@@ -1286,8 +1257,6 @@
         <w:rPr>
           <w:rFonts w:ascii="Roboto" w:eastAsia="Roboto" w:hAnsi="Roboto" w:cs="Roboto"/>
           <w:b/>
-          <w:sz w:val="20"/>
-          <w:szCs w:val="20"/>
         </w:rPr>
         <w:t>GitHub authentication</w:t>
       </w:r>
@@ -1295,8 +1264,6 @@
         <w:rPr>
           <w:rFonts w:ascii="Roboto" w:eastAsia="Roboto" w:hAnsi="Roboto" w:cs="Roboto"/>
           <w:bCs/>
-          <w:sz w:val="20"/>
-          <w:szCs w:val="20"/>
         </w:rPr>
         <w:t xml:space="preserve"> to enhance </w:t>
       </w:r>
@@ -1304,8 +1271,6 @@
         <w:rPr>
           <w:rFonts w:ascii="Roboto" w:eastAsia="Roboto" w:hAnsi="Roboto" w:cs="Roboto"/>
           <w:b/>
-          <w:sz w:val="20"/>
-          <w:szCs w:val="20"/>
         </w:rPr>
         <w:t xml:space="preserve">security </w:t>
       </w:r>
@@ -1313,8 +1278,6 @@
         <w:rPr>
           <w:rFonts w:ascii="Roboto" w:eastAsia="Roboto" w:hAnsi="Roboto" w:cs="Roboto"/>
           <w:bCs/>
-          <w:sz w:val="20"/>
-          <w:szCs w:val="20"/>
         </w:rPr>
         <w:t>and streamline the login process.</w:t>
       </w:r>
@@ -1340,16 +1303,12 @@
         <w:rPr>
           <w:rFonts w:ascii="Roboto" w:eastAsia="Roboto" w:hAnsi="Roboto" w:cs="Roboto"/>
           <w:bCs/>
-          <w:sz w:val="20"/>
-          <w:szCs w:val="20"/>
         </w:rPr>
       </w:pPr>
       <w:r>
         <w:rPr>
           <w:rFonts w:ascii="Roboto" w:eastAsia="Roboto" w:hAnsi="Roboto" w:cs="Roboto"/>
           <w:bCs/>
-          <w:sz w:val="20"/>
-          <w:szCs w:val="20"/>
         </w:rPr>
         <w:t xml:space="preserve">Conducted basic </w:t>
       </w:r>
@@ -1357,8 +1316,6 @@
         <w:rPr>
           <w:rFonts w:ascii="Roboto" w:eastAsia="Roboto" w:hAnsi="Roboto" w:cs="Roboto"/>
           <w:b/>
-          <w:sz w:val="20"/>
-          <w:szCs w:val="20"/>
         </w:rPr>
         <w:t>frontend testing</w:t>
       </w:r>
@@ -1366,8 +1323,6 @@
         <w:rPr>
           <w:rFonts w:ascii="Roboto" w:eastAsia="Roboto" w:hAnsi="Roboto" w:cs="Roboto"/>
           <w:bCs/>
-          <w:sz w:val="20"/>
-          <w:szCs w:val="20"/>
         </w:rPr>
         <w:t xml:space="preserve"> using Jest to improve code reliability and functionality.</w:t>
       </w:r>
@@ -1393,16 +1348,12 @@
         <w:rPr>
           <w:rFonts w:ascii="Roboto" w:eastAsia="Roboto" w:hAnsi="Roboto" w:cs="Roboto"/>
           <w:bCs/>
-          <w:sz w:val="20"/>
-          <w:szCs w:val="20"/>
         </w:rPr>
       </w:pPr>
       <w:r>
         <w:rPr>
           <w:rFonts w:ascii="Roboto" w:eastAsia="Roboto" w:hAnsi="Roboto" w:cs="Roboto"/>
           <w:b/>
-          <w:sz w:val="20"/>
-          <w:szCs w:val="20"/>
         </w:rPr>
         <w:t>Managed website data</w:t>
       </w:r>
@@ -1410,8 +1361,6 @@
         <w:rPr>
           <w:rFonts w:ascii="Roboto" w:eastAsia="Roboto" w:hAnsi="Roboto" w:cs="Roboto"/>
           <w:bCs/>
-          <w:sz w:val="20"/>
-          <w:szCs w:val="20"/>
         </w:rPr>
         <w:t xml:space="preserve"> by implementing CRUD operations in </w:t>
       </w:r>
@@ -1419,8 +1368,6 @@
         <w:rPr>
           <w:rFonts w:ascii="Roboto" w:eastAsia="Roboto" w:hAnsi="Roboto" w:cs="Roboto"/>
           <w:b/>
-          <w:sz w:val="20"/>
-          <w:szCs w:val="20"/>
         </w:rPr>
         <w:t>MongoDB</w:t>
       </w:r>
@@ -1428,8 +1375,6 @@
         <w:rPr>
           <w:rFonts w:ascii="Roboto" w:eastAsia="Roboto" w:hAnsi="Roboto" w:cs="Roboto"/>
           <w:bCs/>
-          <w:sz w:val="20"/>
-          <w:szCs w:val="20"/>
         </w:rPr>
         <w:t>, ensuring efficient data storage and retrieval.</w:t>
       </w:r>
@@ -1571,8 +1516,7 @@
         <w:spacing w:before="8"/>
         <w:rPr>
           <w:rFonts w:ascii="Roboto" w:hAnsi="Roboto"/>
-          <w:sz w:val="20"/>
-          <w:szCs w:val="20"/>
+          <w:lang w:val="en-IN"/>
         </w:rPr>
       </w:pPr>
       <w:r>
@@ -1580,64 +1524,32 @@
           <w:rFonts w:ascii="Roboto" w:hAnsi="Roboto"/>
           <w:b/>
           <w:bCs/>
-          <w:sz w:val="20"/>
-          <w:szCs w:val="20"/>
-        </w:rPr>
-        <w:t>Recruited</w:t>
-      </w:r>
-      <w:r>
-        <w:rPr>
-          <w:rFonts w:ascii="Roboto" w:hAnsi="Roboto"/>
-          <w:sz w:val="20"/>
-          <w:szCs w:val="20"/>
-        </w:rPr>
-        <w:t xml:space="preserve"> and </w:t>
+          <w:lang w:val="en-IN"/>
+        </w:rPr>
+        <w:t>Recruited, mentored</w:t>
+      </w:r>
+      <w:r>
+        <w:rPr>
+          <w:rFonts w:ascii="Roboto" w:hAnsi="Roboto"/>
+          <w:lang w:val="en-IN"/>
+        </w:rPr>
+        <w:t xml:space="preserve">, and </w:t>
       </w:r>
       <w:r>
         <w:rPr>
           <w:rFonts w:ascii="Roboto" w:hAnsi="Roboto"/>
           <w:b/>
           <w:bCs/>
-          <w:sz w:val="20"/>
-          <w:szCs w:val="20"/>
-        </w:rPr>
-        <w:t xml:space="preserve">managed </w:t>
-      </w:r>
-      <w:r>
-        <w:rPr>
-          <w:rFonts w:ascii="Roboto" w:hAnsi="Roboto"/>
-          <w:b/>
-          <w:bCs/>
-          <w:sz w:val="20"/>
-          <w:szCs w:val="20"/>
-        </w:rPr>
-        <w:t>I</w:t>
-      </w:r>
-      <w:r>
-        <w:rPr>
-          <w:rFonts w:ascii="Roboto" w:hAnsi="Roboto"/>
-          <w:b/>
-          <w:bCs/>
-          <w:sz w:val="20"/>
-          <w:szCs w:val="20"/>
-        </w:rPr>
-        <w:t>nterns</w:t>
-      </w:r>
-      <w:r>
-        <w:rPr>
-          <w:rFonts w:ascii="Roboto" w:hAnsi="Roboto"/>
-          <w:sz w:val="20"/>
-          <w:szCs w:val="20"/>
-        </w:rPr>
-        <w:t xml:space="preserve"> under me to meet the deadlines for </w:t>
-      </w:r>
-      <w:r>
-        <w:rPr>
-          <w:rFonts w:ascii="Roboto" w:hAnsi="Roboto"/>
-          <w:sz w:val="20"/>
-          <w:szCs w:val="20"/>
-        </w:rPr>
-        <w:t>a project.</w:t>
+          <w:lang w:val="en-IN"/>
+        </w:rPr>
+        <w:t>managed interns</w:t>
+      </w:r>
+      <w:r>
+        <w:rPr>
+          <w:rFonts w:ascii="Roboto" w:hAnsi="Roboto"/>
+          <w:lang w:val="en-IN"/>
+        </w:rPr>
+        <w:t xml:space="preserve"> to ensure timely project completion and meet deadlines effectively.</w:t>
       </w:r>
     </w:p>
     <w:p>
@@ -1651,29 +1563,64 @@
         </w:tabs>
         <w:spacing w:before="8"/>
         <w:rPr>
-          <w:rFonts w:ascii="Roboto" w:eastAsia="Roboto" w:hAnsi="Roboto" w:cs="Roboto"/>
-          <w:sz w:val="20"/>
-          <w:szCs w:val="20"/>
-          <w:highlight w:val="white"/>
-        </w:rPr>
-      </w:pPr>
-      <w:r>
-        <w:rPr>
-          <w:rFonts w:ascii="Roboto" w:eastAsia="Roboto" w:hAnsi="Roboto" w:cs="Roboto"/>
-          <w:sz w:val="20"/>
-          <w:szCs w:val="20"/>
-        </w:rPr>
-        <w:t xml:space="preserve">Inserting, updating and managing data for the website using </w:t>
-      </w:r>
-      <w:r>
-        <w:rPr>
-          <w:rFonts w:ascii="Roboto" w:eastAsia="Roboto" w:hAnsi="Roboto" w:cs="Roboto"/>
+          <w:rFonts w:ascii="Roboto" w:hAnsi="Roboto"/>
+          <w:lang w:val="en-IN"/>
+        </w:rPr>
+      </w:pPr>
+      <w:r>
+        <w:rPr>
+          <w:rFonts w:ascii="Roboto" w:hAnsi="Roboto"/>
+          <w:lang w:val="en-IN"/>
+        </w:rPr>
+        <w:t xml:space="preserve">Handled </w:t>
+      </w:r>
+      <w:r>
+        <w:rPr>
+          <w:rFonts w:ascii="Roboto" w:hAnsi="Roboto"/>
           <w:b/>
           <w:bCs/>
-          <w:sz w:val="20"/>
-          <w:szCs w:val="20"/>
-        </w:rPr>
-        <w:t>MongoDB.</w:t>
+          <w:lang w:val="en-IN"/>
+        </w:rPr>
+        <w:t>data management operations</w:t>
+      </w:r>
+      <w:r>
+        <w:rPr>
+          <w:rFonts w:ascii="Roboto" w:hAnsi="Roboto"/>
+          <w:lang w:val="en-IN"/>
+        </w:rPr>
+        <w:t xml:space="preserve">, including </w:t>
+      </w:r>
+      <w:r>
+        <w:rPr>
+          <w:rFonts w:ascii="Roboto" w:hAnsi="Roboto"/>
+          <w:b/>
+          <w:bCs/>
+          <w:lang w:val="en-IN"/>
+        </w:rPr>
+        <w:t>inserting, updating, and maintaining</w:t>
+      </w:r>
+      <w:r>
+        <w:rPr>
+          <w:rFonts w:ascii="Roboto" w:hAnsi="Roboto"/>
+          <w:lang w:val="en-IN"/>
+        </w:rPr>
+        <w:t xml:space="preserve"> website data using </w:t>
+      </w:r>
+      <w:r>
+        <w:rPr>
+          <w:rFonts w:ascii="Roboto" w:hAnsi="Roboto"/>
+          <w:b/>
+          <w:bCs/>
+          <w:lang w:val="en-IN"/>
+        </w:rPr>
+        <w:t>MongoDB</w:t>
+      </w:r>
+      <w:r>
+        <w:rPr>
+          <w:rFonts w:ascii="Roboto" w:hAnsi="Roboto"/>
+          <w:lang w:val="en-IN"/>
+        </w:rPr>
+        <w:t>.</w:t>
       </w:r>
     </w:p>
     <w:p>
@@ -1688,101 +1635,65 @@
         <w:spacing w:before="8"/>
         <w:rPr>
           <w:rFonts w:ascii="Roboto" w:hAnsi="Roboto"/>
-          <w:sz w:val="20"/>
-          <w:szCs w:val="20"/>
-        </w:rPr>
-      </w:pPr>
-      <w:r>
-        <w:rPr>
-          <w:rFonts w:ascii="Roboto" w:hAnsi="Roboto"/>
-          <w:sz w:val="20"/>
-          <w:szCs w:val="20"/>
-        </w:rPr>
-        <w:t>Collaborated with mentors and students to organize, setup and check M</w:t>
-      </w:r>
-      <w:r>
-        <w:rPr>
-          <w:rFonts w:ascii="Roboto" w:hAnsi="Roboto"/>
-          <w:sz w:val="20"/>
-          <w:szCs w:val="20"/>
-        </w:rPr>
-        <w:t xml:space="preserve">ock interviews for </w:t>
-      </w:r>
+          <w:lang w:val="en-IN"/>
+        </w:rPr>
+      </w:pPr>
       <w:r>
         <w:rPr>
           <w:rFonts w:ascii="Roboto" w:hAnsi="Roboto"/>
           <w:b/>
           <w:bCs/>
-          <w:sz w:val="20"/>
-          <w:szCs w:val="20"/>
-        </w:rPr>
-        <w:t xml:space="preserve">IIT </w:t>
+          <w:lang w:val="en-IN"/>
+        </w:rPr>
+        <w:t xml:space="preserve">Collaborated </w:t>
+      </w:r>
+      <w:r>
+        <w:rPr>
+          <w:rFonts w:ascii="Roboto" w:hAnsi="Roboto"/>
+          <w:lang w:val="en-IN"/>
+        </w:rPr>
+        <w:t xml:space="preserve">with mentors and students to organize, set up, and oversee </w:t>
       </w:r>
       <w:r>
         <w:rPr>
           <w:rFonts w:ascii="Roboto" w:hAnsi="Roboto"/>
           <w:b/>
           <w:bCs/>
-          <w:sz w:val="20"/>
-          <w:szCs w:val="20"/>
-        </w:rPr>
-        <w:t>Bombay,</w:t>
+          <w:lang w:val="en-IN"/>
+        </w:rPr>
+        <w:t>mock interviews</w:t>
+      </w:r>
+      <w:r>
+        <w:rPr>
+          <w:rFonts w:ascii="Roboto" w:hAnsi="Roboto"/>
+          <w:lang w:val="en-IN"/>
+        </w:rPr>
+        <w:t xml:space="preserve"> for students from </w:t>
       </w:r>
       <w:r>
         <w:rPr>
           <w:rFonts w:ascii="Roboto" w:hAnsi="Roboto"/>
           <w:b/>
           <w:bCs/>
-          <w:sz w:val="20"/>
-          <w:szCs w:val="20"/>
-        </w:rPr>
-        <w:t xml:space="preserve"> IIT </w:t>
+          <w:lang w:val="en-IN"/>
+        </w:rPr>
+        <w:t>IIT Bombay, IIT Roorkee, IIT Madras,</w:t>
+      </w:r>
+      <w:r>
+        <w:rPr>
+          <w:rFonts w:ascii="Roboto" w:hAnsi="Roboto"/>
+          <w:lang w:val="en-IN"/>
+        </w:rPr>
+        <w:t xml:space="preserve"> and </w:t>
       </w:r>
       <w:r>
         <w:rPr>
           <w:rFonts w:ascii="Roboto" w:hAnsi="Roboto"/>
           <w:b/>
           <w:bCs/>
-          <w:sz w:val="20"/>
-          <w:szCs w:val="20"/>
-        </w:rPr>
-        <w:t>Roorkee</w:t>
-      </w:r>
-      <w:r>
-        <w:rPr>
-          <w:rFonts w:ascii="Roboto" w:hAnsi="Roboto"/>
-          <w:b/>
-          <w:bCs/>
-          <w:sz w:val="20"/>
-          <w:szCs w:val="20"/>
-        </w:rPr>
-        <w:t xml:space="preserve">, IIT Madras </w:t>
-      </w:r>
-      <w:r>
-        <w:rPr>
-          <w:rFonts w:ascii="Roboto" w:hAnsi="Roboto"/>
-          <w:sz w:val="20"/>
-          <w:szCs w:val="20"/>
-        </w:rPr>
-        <w:t>and</w:t>
-      </w:r>
-      <w:r>
-        <w:rPr>
-          <w:rFonts w:ascii="Roboto" w:hAnsi="Roboto"/>
-          <w:b/>
-          <w:bCs/>
-          <w:sz w:val="20"/>
-          <w:szCs w:val="20"/>
-        </w:rPr>
-        <w:t xml:space="preserve"> Lovely Professional University </w:t>
-      </w:r>
-      <w:r>
-        <w:rPr>
-          <w:rFonts w:ascii="Roboto" w:hAnsi="Roboto"/>
-          <w:sz w:val="20"/>
-          <w:szCs w:val="20"/>
-        </w:rPr>
-        <w:t>students.</w:t>
+          <w:lang w:val="en-IN"/>
+        </w:rPr>
+        <w:t>Lovely Professional University.</w:t>
       </w:r>
     </w:p>
     <w:p>
@@ -1797,53 +1708,54 @@
         <w:spacing w:before="8"/>
         <w:rPr>
           <w:rFonts w:ascii="Roboto" w:hAnsi="Roboto"/>
-          <w:sz w:val="20"/>
-          <w:szCs w:val="20"/>
-        </w:rPr>
-      </w:pPr>
-      <w:r>
-        <w:rPr>
-          <w:rFonts w:ascii="Roboto" w:hAnsi="Roboto"/>
-          <w:sz w:val="20"/>
-          <w:szCs w:val="20"/>
-        </w:rPr>
-        <w:t xml:space="preserve">Created and uploaded </w:t>
-      </w:r>
+          <w:lang w:val="en-IN"/>
+        </w:rPr>
+      </w:pPr>
       <w:r>
         <w:rPr>
           <w:rFonts w:ascii="Roboto" w:hAnsi="Roboto"/>
           <w:b/>
           <w:bCs/>
-          <w:sz w:val="20"/>
-          <w:szCs w:val="20"/>
-        </w:rPr>
-        <w:t>Mock Tests</w:t>
-      </w:r>
-      <w:r>
-        <w:rPr>
-          <w:rFonts w:ascii="Roboto" w:hAnsi="Roboto"/>
-          <w:sz w:val="20"/>
-          <w:szCs w:val="20"/>
-        </w:rPr>
-        <w:t xml:space="preserve"> and </w:t>
+          <w:lang w:val="en-IN"/>
+        </w:rPr>
+        <w:t>Designed and uploaded</w:t>
+      </w:r>
+      <w:r>
+        <w:rPr>
+          <w:rFonts w:ascii="Roboto" w:hAnsi="Roboto"/>
+          <w:lang w:val="en-IN"/>
+        </w:rPr>
+        <w:t xml:space="preserve"> mock </w:t>
       </w:r>
       <w:r>
         <w:rPr>
           <w:rFonts w:ascii="Roboto" w:hAnsi="Roboto"/>
           <w:b/>
           <w:bCs/>
-          <w:sz w:val="20"/>
-          <w:szCs w:val="20"/>
-        </w:rPr>
-        <w:t>online coding challenges</w:t>
-      </w:r>
-      <w:r>
-        <w:rPr>
-          <w:rFonts w:ascii="Roboto" w:hAnsi="Roboto"/>
-          <w:sz w:val="20"/>
-          <w:szCs w:val="20"/>
-        </w:rPr>
-        <w:t xml:space="preserve"> for colleges.</w:t>
+          <w:lang w:val="en-IN"/>
+        </w:rPr>
+        <w:t>tests</w:t>
+      </w:r>
+      <w:r>
+        <w:rPr>
+          <w:rFonts w:ascii="Roboto" w:hAnsi="Roboto"/>
+          <w:lang w:val="en-IN"/>
+        </w:rPr>
+        <w:t xml:space="preserve"> and online </w:t>
+      </w:r>
+      <w:r>
+        <w:rPr>
+          <w:rFonts w:ascii="Roboto" w:hAnsi="Roboto"/>
+          <w:lang w:val="en-IN"/>
+        </w:rPr>
+        <w:t>coding challenges</w:t>
+      </w:r>
+      <w:r>
+        <w:rPr>
+          <w:rFonts w:ascii="Roboto" w:hAnsi="Roboto"/>
+          <w:lang w:val="en-IN"/>
+        </w:rPr>
+        <w:t xml:space="preserve"> for various colleges, enhancing students' technical preparation.</w:t>
       </w:r>
     </w:p>
     <w:p>
@@ -1858,17 +1770,46 @@
         <w:spacing w:before="8"/>
         <w:rPr>
           <w:rFonts w:ascii="Roboto" w:hAnsi="Roboto"/>
-          <w:sz w:val="20"/>
-          <w:szCs w:val="20"/>
-        </w:rPr>
-      </w:pPr>
-      <w:r>
-        <w:rPr>
-          <w:rFonts w:ascii="Roboto" w:hAnsi="Roboto"/>
-          <w:sz w:val="20"/>
-          <w:szCs w:val="20"/>
-        </w:rPr>
-        <w:t>Uploaded new Coding challenges on the company’s website similar to leetcode.</w:t>
+        </w:rPr>
+      </w:pPr>
+      <w:r>
+        <w:rPr>
+          <w:rFonts w:ascii="Roboto" w:hAnsi="Roboto"/>
+          <w:lang w:val="en-IN"/>
+        </w:rPr>
+        <w:t>Regularly contributed new</w:t>
+      </w:r>
+      <w:r>
+        <w:rPr>
+          <w:rFonts w:ascii="Roboto" w:hAnsi="Roboto"/>
+          <w:b/>
+          <w:bCs/>
+          <w:lang w:val="en-IN"/>
+        </w:rPr>
+        <w:t xml:space="preserve"> coding challenges</w:t>
+      </w:r>
+      <w:r>
+        <w:rPr>
+          <w:rFonts w:ascii="Roboto" w:hAnsi="Roboto"/>
+          <w:lang w:val="en-IN"/>
+        </w:rPr>
+        <w:t xml:space="preserve"> to the company’s website, similar to LeetCode, to improve </w:t>
+      </w:r>
+      <w:r>
+        <w:rPr>
+          <w:rFonts w:ascii="Roboto" w:hAnsi="Roboto"/>
+          <w:b/>
+          <w:bCs/>
+          <w:lang w:val="en-IN"/>
+        </w:rPr>
+        <w:t>user engagement</w:t>
+      </w:r>
+      <w:r>
+        <w:rPr>
+          <w:rFonts w:ascii="Roboto" w:hAnsi="Roboto"/>
+          <w:lang w:val="en-IN"/>
+        </w:rPr>
+        <w:t xml:space="preserve"> and skill development.</w:t>
       </w:r>
     </w:p>
     <w:p>
@@ -1883,39 +1824,43 @@
         <w:spacing w:before="8"/>
         <w:rPr>
           <w:rFonts w:ascii="Roboto" w:hAnsi="Roboto"/>
-          <w:sz w:val="20"/>
-          <w:szCs w:val="20"/>
-          <w:lang w:val="en-IN"/>
-        </w:rPr>
-      </w:pPr>
-      <w:r>
-        <w:rPr>
-          <w:rFonts w:ascii="Roboto" w:hAnsi="Roboto"/>
-          <w:sz w:val="20"/>
-          <w:szCs w:val="20"/>
-          <w:lang w:val="en-IN"/>
-        </w:rPr>
-        <w:t xml:space="preserve">Recruited, mentored, and </w:t>
-      </w:r>
+        </w:rPr>
+      </w:pPr>
       <w:r>
         <w:rPr>
           <w:rFonts w:ascii="Roboto" w:hAnsi="Roboto"/>
           <w:b/>
           <w:bCs/>
-          <w:sz w:val="20"/>
-          <w:szCs w:val="20"/>
-          <w:lang w:val="en-IN"/>
-        </w:rPr>
-        <w:t>managed interns</w:t>
-      </w:r>
-      <w:r>
-        <w:rPr>
-          <w:rFonts w:ascii="Roboto" w:hAnsi="Roboto"/>
-          <w:sz w:val="20"/>
-          <w:szCs w:val="20"/>
-          <w:lang w:val="en-IN"/>
-        </w:rPr>
-        <w:t xml:space="preserve"> to ensure timely project completion and meet deadlines effectively.</w:t>
+        </w:rPr>
+        <w:t>Collaborated</w:t>
+      </w:r>
+      <w:r>
+        <w:rPr>
+          <w:rFonts w:ascii="Roboto" w:hAnsi="Roboto"/>
+          <w:b/>
+          <w:bCs/>
+        </w:rPr>
+        <w:t xml:space="preserve"> </w:t>
+      </w:r>
+      <w:r>
+        <w:rPr>
+          <w:rFonts w:ascii="Roboto" w:hAnsi="Roboto"/>
+        </w:rPr>
+        <w:t xml:space="preserve">with the Tech and Operations teams to execute tasks </w:t>
+      </w:r>
+      <w:r>
+        <w:rPr>
+          <w:rFonts w:ascii="Roboto" w:hAnsi="Roboto"/>
+          <w:b/>
+          <w:bCs/>
+        </w:rPr>
+        <w:t>efficiently</w:t>
+      </w:r>
+      <w:r>
+        <w:rPr>
+          <w:rFonts w:ascii="Roboto" w:hAnsi="Roboto"/>
+        </w:rPr>
+        <w:t xml:space="preserve"> and enhance the company’s website.</w:t>
       </w:r>
     </w:p>
     <w:p>
@@ -1930,247 +1875,52 @@
         <w:spacing w:before="8"/>
         <w:rPr>
           <w:rFonts w:ascii="Roboto" w:hAnsi="Roboto"/>
-          <w:sz w:val="20"/>
-          <w:szCs w:val="20"/>
-          <w:lang w:val="en-IN"/>
-        </w:rPr>
-      </w:pPr>
-      <w:r>
-        <w:rPr>
-          <w:rFonts w:ascii="Roboto" w:hAnsi="Roboto"/>
-          <w:sz w:val="20"/>
-          <w:szCs w:val="20"/>
-          <w:lang w:val="en-IN"/>
-        </w:rPr>
-        <w:t xml:space="preserve">Handled </w:t>
+        </w:rPr>
+      </w:pPr>
+      <w:r>
+        <w:rPr>
+          <w:rFonts w:ascii="Roboto" w:hAnsi="Roboto"/>
+        </w:rPr>
+        <w:t>Regularly</w:t>
       </w:r>
       <w:r>
         <w:rPr>
           <w:rFonts w:ascii="Roboto" w:hAnsi="Roboto"/>
           <w:b/>
           <w:bCs/>
-          <w:sz w:val="20"/>
-          <w:szCs w:val="20"/>
-          <w:lang w:val="en-IN"/>
-        </w:rPr>
-        <w:t>data management operations</w:t>
-      </w:r>
-      <w:r>
-        <w:rPr>
-          <w:rFonts w:ascii="Roboto" w:hAnsi="Roboto"/>
-          <w:sz w:val="20"/>
-          <w:szCs w:val="20"/>
-          <w:lang w:val="en-IN"/>
-        </w:rPr>
-        <w:t xml:space="preserve">, including </w:t>
+        </w:rPr>
+        <w:t xml:space="preserve"> monitored</w:t>
+      </w:r>
+      <w:r>
+        <w:rPr>
+          <w:rFonts w:ascii="Roboto" w:hAnsi="Roboto"/>
+        </w:rPr>
+        <w:t xml:space="preserve"> the company's website to identify bugs and other issues, ensuring optimal performance</w:t>
       </w:r>
       <w:r>
         <w:rPr>
           <w:rFonts w:ascii="Roboto" w:hAnsi="Roboto"/>
           <w:b/>
           <w:bCs/>
-          <w:sz w:val="20"/>
-          <w:szCs w:val="20"/>
-          <w:lang w:val="en-IN"/>
-        </w:rPr>
-        <w:t>inserting, updating, and maintaining</w:t>
-      </w:r>
-      <w:r>
-        <w:rPr>
-          <w:rFonts w:ascii="Roboto" w:hAnsi="Roboto"/>
-          <w:sz w:val="20"/>
-          <w:szCs w:val="20"/>
-          <w:lang w:val="en-IN"/>
-        </w:rPr>
-        <w:t xml:space="preserve"> website data using </w:t>
-      </w:r>
-      <w:r>
-        <w:rPr>
-          <w:rFonts w:ascii="Roboto" w:hAnsi="Roboto"/>
-          <w:b/>
-          <w:bCs/>
-          <w:sz w:val="20"/>
-          <w:szCs w:val="20"/>
-          <w:lang w:val="en-IN"/>
-        </w:rPr>
-        <w:t>MongoDB</w:t>
-      </w:r>
-      <w:r>
-        <w:rPr>
-          <w:rFonts w:ascii="Roboto" w:hAnsi="Roboto"/>
-          <w:sz w:val="20"/>
-          <w:szCs w:val="20"/>
-          <w:lang w:val="en-IN"/>
-        </w:rPr>
-        <w:t>.</w:t>
+        </w:rPr>
+        <w:t xml:space="preserve"> </w:t>
+      </w:r>
+      <w:r>
+        <w:rPr>
+          <w:rFonts w:ascii="Roboto" w:hAnsi="Roboto"/>
+        </w:rPr>
+        <w:t>and user experience.</w:t>
       </w:r>
     </w:p>
     <w:p>
       <w:pPr>
-        <w:numPr>
-          <w:ilvl w:val="0"/>
-          <w:numId w:val="4"/>
-        </w:numPr>
         <w:tabs>
           <w:tab w:val="left" w:pos="390"/>
         </w:tabs>
         <w:spacing w:before="8"/>
-        <w:rPr>
-          <w:rFonts w:ascii="Roboto" w:hAnsi="Roboto"/>
-          <w:sz w:val="20"/>
-          <w:szCs w:val="20"/>
-          <w:lang w:val="en-IN"/>
-        </w:rPr>
-      </w:pPr>
-      <w:r>
-        <w:rPr>
-          <w:rFonts w:ascii="Roboto" w:hAnsi="Roboto"/>
-          <w:sz w:val="20"/>
-          <w:szCs w:val="20"/>
-          <w:lang w:val="en-IN"/>
-        </w:rPr>
-        <w:t xml:space="preserve">Collaborated with mentors and students to organize, set up, and oversee </w:t>
-      </w:r>
-      <w:r>
-        <w:rPr>
-          <w:rFonts w:ascii="Roboto" w:hAnsi="Roboto"/>
-          <w:b/>
-          <w:bCs/>
-          <w:sz w:val="20"/>
-          <w:szCs w:val="20"/>
-          <w:lang w:val="en-IN"/>
-        </w:rPr>
-        <w:t>mock interviews</w:t>
-      </w:r>
-      <w:r>
-        <w:rPr>
-          <w:rFonts w:ascii="Roboto" w:hAnsi="Roboto"/>
-          <w:sz w:val="20"/>
-          <w:szCs w:val="20"/>
-          <w:lang w:val="en-IN"/>
-        </w:rPr>
-        <w:t xml:space="preserve"> for students from </w:t>
-      </w:r>
-      <w:r>
-        <w:rPr>
-          <w:rFonts w:ascii="Roboto" w:hAnsi="Roboto"/>
-          <w:b/>
-          <w:bCs/>
-          <w:sz w:val="20"/>
-          <w:szCs w:val="20"/>
-          <w:lang w:val="en-IN"/>
-        </w:rPr>
-        <w:t>IIT Bombay, IIT Roorkee, IIT Madras,</w:t>
-      </w:r>
-      <w:r>
-        <w:rPr>
-          <w:rFonts w:ascii="Roboto" w:hAnsi="Roboto"/>
-          <w:sz w:val="20"/>
-          <w:szCs w:val="20"/>
-          <w:lang w:val="en-IN"/>
-        </w:rPr>
-        <w:t xml:space="preserve"> and </w:t>
-      </w:r>
-      <w:r>
-        <w:rPr>
-          <w:rFonts w:ascii="Roboto" w:hAnsi="Roboto"/>
-          <w:b/>
-          <w:bCs/>
-          <w:sz w:val="20"/>
-          <w:szCs w:val="20"/>
-          <w:lang w:val="en-IN"/>
-        </w:rPr>
-        <w:t>Lovely Professional University.</w:t>
-      </w:r>
-    </w:p>
-    <w:p>
-      <w:pPr>
-        <w:numPr>
-          <w:ilvl w:val="0"/>
-          <w:numId w:val="4"/>
-        </w:numPr>
-        <w:tabs>
-          <w:tab w:val="left" w:pos="390"/>
-        </w:tabs>
-        <w:spacing w:before="8"/>
-        <w:rPr>
-          <w:rFonts w:ascii="Roboto" w:hAnsi="Roboto"/>
-          <w:sz w:val="20"/>
-          <w:szCs w:val="20"/>
-          <w:lang w:val="en-IN"/>
-        </w:rPr>
-      </w:pPr>
-      <w:r>
-        <w:rPr>
-          <w:rFonts w:ascii="Roboto" w:hAnsi="Roboto"/>
-          <w:b/>
-          <w:bCs/>
-          <w:sz w:val="20"/>
-          <w:szCs w:val="20"/>
-          <w:lang w:val="en-IN"/>
-        </w:rPr>
-        <w:t>Designed and uploaded</w:t>
-      </w:r>
-      <w:r>
-        <w:rPr>
-          <w:rFonts w:ascii="Roboto" w:hAnsi="Roboto"/>
-          <w:sz w:val="20"/>
-          <w:szCs w:val="20"/>
-          <w:lang w:val="en-IN"/>
-        </w:rPr>
-        <w:t xml:space="preserve"> mock tests and online </w:t>
-      </w:r>
-      <w:r>
-        <w:rPr>
-          <w:rFonts w:ascii="Roboto" w:hAnsi="Roboto"/>
-          <w:b/>
-          <w:bCs/>
-          <w:sz w:val="20"/>
-          <w:szCs w:val="20"/>
-          <w:lang w:val="en-IN"/>
-        </w:rPr>
-        <w:t>coding challenges</w:t>
-      </w:r>
-      <w:r>
-        <w:rPr>
-          <w:rFonts w:ascii="Roboto" w:hAnsi="Roboto"/>
-          <w:sz w:val="20"/>
-          <w:szCs w:val="20"/>
-          <w:lang w:val="en-IN"/>
-        </w:rPr>
-        <w:t xml:space="preserve"> for various colleges, enhancing students' technical preparation.</w:t>
-      </w:r>
-    </w:p>
-    <w:p>
-      <w:pPr>
-        <w:numPr>
-          <w:ilvl w:val="0"/>
-          <w:numId w:val="4"/>
-        </w:numPr>
-        <w:tabs>
-          <w:tab w:val="left" w:pos="390"/>
-        </w:tabs>
-        <w:spacing w:before="8"/>
-        <w:rPr>
-          <w:rFonts w:ascii="Roboto" w:hAnsi="Roboto"/>
-          <w:sz w:val="20"/>
-          <w:szCs w:val="20"/>
-        </w:rPr>
-      </w:pPr>
-      <w:r>
-        <w:rPr>
-          <w:rFonts w:ascii="Roboto" w:hAnsi="Roboto"/>
-          <w:sz w:val="20"/>
-          <w:szCs w:val="20"/>
-          <w:lang w:val="en-IN"/>
-        </w:rPr>
-        <w:t>Regularly contributed new coding challenges to the company’s website, similar to LeetCode, to improve user engagement and skill development.</w:t>
-      </w:r>
-    </w:p>
-    <w:p>
-      <w:pPr>
-        <w:rPr>
-          <w:highlight w:val="white"/>
+        <w:ind w:left="91"/>
+        <w:rPr>
+          <w:rFonts w:ascii="Roboto" w:hAnsi="Roboto"/>
         </w:rPr>
       </w:pPr>
     </w:p>
@@ -2182,22 +1932,25 @@
         <w:rPr>
           <w:rFonts w:ascii="Roboto" w:eastAsia="Roboto" w:hAnsi="Roboto" w:cs="Roboto"/>
           <w:color w:val="3C78D8"/>
-        </w:rPr>
-      </w:pPr>
-      <w:r>
-        <w:rPr>
+          <w:sz w:val="28"/>
+          <w:szCs w:val="28"/>
+        </w:rPr>
+      </w:pPr>
+      <w:r>
+        <w:rPr>
+          <w:rFonts w:ascii="Roboto" w:hAnsi="Roboto"/>
           <w:noProof/>
         </w:rPr>
         <mc:AlternateContent>
           <mc:Choice Requires="wps">
             <w:drawing>
-              <wp:anchor distT="0" distB="0" distL="0" distR="0" simplePos="0" relativeHeight="251661312" behindDoc="0" locked="0" layoutInCell="1" hidden="0" allowOverlap="1" wp14:anchorId="4A658A85" wp14:editId="28204535">
+              <wp:anchor distT="0" distB="0" distL="0" distR="0" simplePos="0" relativeHeight="251661312" behindDoc="0" locked="0" layoutInCell="1" hidden="0" allowOverlap="1" wp14:anchorId="4A658A85" wp14:editId="347D0F87">
                 <wp:simplePos x="0" y="0"/>
                 <wp:positionH relativeFrom="margin">
                   <wp:align>right</wp:align>
                 </wp:positionH>
                 <wp:positionV relativeFrom="paragraph">
-                  <wp:posOffset>195580</wp:posOffset>
+                  <wp:posOffset>218440</wp:posOffset>
                 </wp:positionV>
                 <wp:extent cx="7239000" cy="45085"/>
                 <wp:effectExtent l="0" t="0" r="0" b="0"/>
@@ -2258,7 +2011,7 @@
           </mc:Choice>
           <mc:Fallback>
             <w:pict>
-              <v:shape w14:anchorId="39A9C5C5" id="Freeform: Shape 4" o:spid="_x0000_s1026" style="position:absolute;margin-left:518.8pt;margin-top:15.4pt;width:570pt;height:3.55pt;z-index:251661312;visibility:visible;mso-wrap-style:square;mso-width-percent:0;mso-height-percent:0;mso-wrap-distance-left:0;mso-wrap-distance-top:0;mso-wrap-distance-right:0;mso-wrap-distance-bottom:0;mso-position-horizontal:right;mso-position-horizontal-relative:margin;mso-position-vertical:absolute;mso-position-vertical-relative:text;mso-width-percent:0;mso-height-percent:0;mso-width-relative:margin;mso-height-relative:margin;v-text-anchor:middle" coordsize="7112000,120000" o:gfxdata="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" path="m,l7111999,e" filled="f" strokeweight="1pt">
+              <v:shape w14:anchorId="7DE49EFB" id="Freeform: Shape 4" o:spid="_x0000_s1026" style="position:absolute;margin-left:518.8pt;margin-top:17.2pt;width:570pt;height:3.55pt;z-index:251661312;visibility:visible;mso-wrap-style:square;mso-width-percent:0;mso-height-percent:0;mso-wrap-distance-left:0;mso-wrap-distance-top:0;mso-wrap-distance-right:0;mso-wrap-distance-bottom:0;mso-position-horizontal:right;mso-position-horizontal-relative:margin;mso-position-vertical:absolute;mso-position-vertical-relative:text;mso-width-percent:0;mso-height-percent:0;mso-width-relative:margin;mso-height-relative:margin;v-text-anchor:middle" coordsize="7112000,120000" o:gfxdata="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" path="m,l7111999,e" filled="f" strokeweight="1pt">
                 <v:stroke startarrowwidth="narrow" startarrowlength="short" endarrowwidth="narrow" endarrowlength="short"/>
                 <v:path arrowok="t" o:extrusionok="f"/>
                 <w10:wrap type="topAndBottom" anchorx="margin"/>
@@ -2278,6 +2031,8 @@
         <w:rPr>
           <w:rFonts w:ascii="Roboto" w:eastAsia="Roboto" w:hAnsi="Roboto" w:cs="Roboto"/>
           <w:color w:val="3C78D8"/>
+          <w:sz w:val="28"/>
+          <w:szCs w:val="28"/>
         </w:rPr>
         <w:t>Portfolio</w:t>
       </w:r>
@@ -2305,8 +2060,8 @@
         <w:ind w:firstLine="106"/>
         <w:rPr>
           <w:rFonts w:ascii="Roboto" w:hAnsi="Roboto"/>
-          <w:sz w:val="20"/>
-          <w:szCs w:val="20"/>
+          <w:sz w:val="24"/>
+          <w:szCs w:val="24"/>
         </w:rPr>
       </w:pPr>
       <w:bookmarkStart w:id="1" w:name="_30j0zll" w:colFirst="0" w:colLast="0"/>
@@ -2316,18 +2071,18 @@
           <w:rFonts w:ascii="Roboto" w:hAnsi="Roboto"/>
           <w:b/>
           <w:bCs/>
-          <w:sz w:val="20"/>
-          <w:szCs w:val="20"/>
+          <w:sz w:val="24"/>
+          <w:szCs w:val="24"/>
         </w:rPr>
         <w:t xml:space="preserve">URL: </w:t>
       </w:r>
-      <w:hyperlink r:id="rId9" w:tgtFrame="_self" w:history="1">
+      <w:hyperlink r:id="rId8" w:tgtFrame="_self" w:history="1">
         <w:r>
           <w:rPr>
             <w:rStyle w:val="Hyperlink"/>
             <w:rFonts w:ascii="Roboto" w:hAnsi="Roboto"/>
-            <w:sz w:val="20"/>
-            <w:szCs w:val="20"/>
+            <w:sz w:val="24"/>
+            <w:szCs w:val="24"/>
           </w:rPr>
           <w:t>https://lnkd.in/gAHWkRRm</w:t>
         </w:r>
@@ -2395,374 +2150,16 @@
     </w:p>
     <w:p>
       <w:pPr>
-        <w:pStyle w:val="Heading1"/>
-        <w:spacing w:before="1"/>
-        <w:ind w:left="0"/>
-        <w:rPr>
-          <w:rFonts w:ascii="Roboto" w:eastAsia="Roboto" w:hAnsi="Roboto" w:cs="Roboto"/>
-          <w:color w:val="3C78D8"/>
-        </w:rPr>
-      </w:pPr>
-      <w:r>
-        <w:rPr>
-          <w:rFonts w:ascii="Roboto" w:eastAsia="Roboto" w:hAnsi="Roboto" w:cs="Roboto"/>
-          <w:color w:val="3C78D8"/>
-        </w:rPr>
-        <w:t xml:space="preserve"> </w:t>
-      </w:r>
-      <w:r>
-        <w:rPr>
-          <w:rFonts w:ascii="Roboto" w:eastAsia="Roboto" w:hAnsi="Roboto" w:cs="Roboto"/>
-          <w:color w:val="3C78D8"/>
-        </w:rPr>
-        <w:t>References</w:t>
-      </w:r>
-    </w:p>
-    <w:p>
-      <w:pPr>
         <w:spacing w:before="5"/>
         <w:rPr>
           <w:rFonts w:ascii="Roboto" w:eastAsia="Roboto" w:hAnsi="Roboto" w:cs="Roboto"/>
-          <w:sz w:val="4"/>
-          <w:szCs w:val="4"/>
-        </w:rPr>
-      </w:pPr>
-      <w:r>
-        <w:rPr>
-          <w:noProof/>
-        </w:rPr>
-        <mc:AlternateContent>
-          <mc:Choice Requires="wpg">
-            <w:drawing>
-              <wp:anchor distT="0" distB="0" distL="0" distR="0" simplePos="0" relativeHeight="251662336" behindDoc="0" locked="0" layoutInCell="1" hidden="0" allowOverlap="1" wp14:anchorId="27DCCE03" wp14:editId="5CD7FFC9">
-                <wp:simplePos x="0" y="0"/>
-                <wp:positionH relativeFrom="column">
-                  <wp:posOffset>25400</wp:posOffset>
-                </wp:positionH>
-                <wp:positionV relativeFrom="paragraph">
-                  <wp:posOffset>0</wp:posOffset>
-                </wp:positionV>
-                <wp:extent cx="7150100" cy="50800"/>
-                <wp:effectExtent l="0" t="0" r="0" b="0"/>
-                <wp:wrapTopAndBottom distT="0" distB="0"/>
-                <wp:docPr id="1" name="Freeform: Shape 1"/>
-                <wp:cNvGraphicFramePr/>
-                <a:graphic xmlns:a="http://schemas.openxmlformats.org/drawingml/2006/main">
-                  <a:graphicData uri="http://schemas.microsoft.com/office/word/2010/wordprocessingShape">
-                    <wps:wsp>
-                      <wps:cNvSpPr/>
-                      <wps:spPr>
-                        <a:xfrm>
-                          <a:off x="1790000" y="3779365"/>
-                          <a:ext cx="7112000" cy="1270"/>
-                        </a:xfrm>
-                        <a:custGeom>
-                          <a:avLst/>
-                          <a:gdLst/>
-                          <a:ahLst/>
-                          <a:cxnLst/>
-                          <a:rect l="l" t="t" r="r" b="b"/>
-                          <a:pathLst>
-                            <a:path w="7112000" h="120000" extrusionOk="0">
-                              <a:moveTo>
-                                <a:pt x="0" y="0"/>
-                              </a:moveTo>
-                              <a:lnTo>
-                                <a:pt x="7111999" y="0"/>
-                              </a:lnTo>
-                            </a:path>
-                          </a:pathLst>
-                        </a:custGeom>
-                        <a:noFill/>
-                        <a:ln w="12700" cap="flat" cmpd="sng">
-                          <a:solidFill>
-                            <a:srgbClr val="000000"/>
-                          </a:solidFill>
-                          <a:prstDash val="solid"/>
-                          <a:round/>
-                          <a:headEnd type="none" w="sm" len="sm"/>
-                          <a:tailEnd type="none" w="sm" len="sm"/>
-                        </a:ln>
-                      </wps:spPr>
-                      <wps:bodyPr spcFirstLastPara="1" wrap="square" lIns="91425" tIns="91425" rIns="91425" bIns="91425" anchor="ctr" anchorCtr="0">
-                        <a:noAutofit/>
-                      </wps:bodyPr>
-                    </wps:wsp>
-                  </a:graphicData>
-                </a:graphic>
-              </wp:anchor>
-            </w:drawing>
-          </mc:Choice>
-          <mc:Fallback xmlns:sl="http://schemas.openxmlformats.org/schemaLibrary/2006/main" xmlns:a="http://schemas.openxmlformats.org/drawingml/2006/main" xmlns:pic="http://schemas.openxmlformats.org/drawingml/2006/picture" xmlns:c="http://schemas.openxmlformats.org/drawingml/2006/chart" xmlns:lc="http://schemas.openxmlformats.org/drawingml/2006/lockedCanvas" xmlns:dgm="http://schemas.openxmlformats.org/drawingml/2006/diagram" xmlns="http://schemas.microsoft.com/office/tasks/2019/documenttasks" xmlns:cr="http://schemas.microsoft.com/office/comments/2020/reactions">
-            <w:drawing>
-              <wp:anchor allowOverlap="1" behindDoc="0" distB="0" distT="0" distL="0" distR="0" hidden="0" layoutInCell="1" locked="0" relativeHeight="0" simplePos="0">
-                <wp:simplePos x="0" y="0"/>
-                <wp:positionH relativeFrom="column">
-                  <wp:posOffset>25400</wp:posOffset>
-                </wp:positionH>
-                <wp:positionV relativeFrom="paragraph">
-                  <wp:posOffset>0</wp:posOffset>
-                </wp:positionV>
-                <wp:extent cx="7150100" cy="50800"/>
-                <wp:effectExtent b="0" l="0" r="0" t="0"/>
-                <wp:wrapTopAndBottom distB="0" distT="0"/>
-                <wp:docPr id="1" name="image1.png"/>
-                <a:graphic>
-                  <a:graphicData uri="http://schemas.openxmlformats.org/drawingml/2006/picture">
-                    <pic:pic>
-                      <pic:nvPicPr>
-                        <pic:cNvPr id="0" name="image1.png"/>
-                        <pic:cNvPicPr preferRelativeResize="0"/>
-                      </pic:nvPicPr>
-                      <pic:blipFill>
-                        <a:blip r:embed="rId19"/>
-                        <a:srcRect/>
-                        <a:stretch>
-                          <a:fillRect/>
-                        </a:stretch>
-                      </pic:blipFill>
-                      <pic:spPr>
-                        <a:xfrm>
-                          <a:off x="0" y="0"/>
-                          <a:ext cx="7150100" cy="50800"/>
-                        </a:xfrm>
-                        <a:prstGeom prst="rect"/>
-                        <a:ln/>
-                      </pic:spPr>
-                    </pic:pic>
-                  </a:graphicData>
-                </a:graphic>
-              </wp:anchor>
-            </w:drawing>
-          </mc:Fallback>
-        </mc:AlternateContent>
-      </w:r>
-    </w:p>
-    <w:p>
-      <w:pPr>
-        <w:numPr>
-          <w:ilvl w:val="0"/>
-          <w:numId w:val="1"/>
-        </w:numPr>
-        <w:pBdr>
-          <w:top w:val="nil"/>
-          <w:left w:val="nil"/>
-          <w:bottom w:val="nil"/>
-          <w:right w:val="nil"/>
-          <w:between w:val="nil"/>
-        </w:pBdr>
-        <w:tabs>
-          <w:tab w:val="left" w:pos="390"/>
-        </w:tabs>
-        <w:spacing w:line="276" w:lineRule="auto"/>
-        <w:ind w:left="390" w:hanging="284"/>
-        <w:rPr>
-          <w:rFonts w:ascii="Roboto" w:hAnsi="Roboto"/>
           <w:sz w:val="20"/>
           <w:szCs w:val="20"/>
         </w:rPr>
       </w:pPr>
-      <w:r>
-        <w:rPr>
-          <w:rFonts w:ascii="Roboto" w:hAnsi="Roboto"/>
-          <w:b/>
-          <w:bCs/>
-          <w:sz w:val="20"/>
-          <w:szCs w:val="20"/>
-        </w:rPr>
-        <w:t>Rajat Kumar</w:t>
-      </w:r>
-      <w:r>
-        <w:rPr>
-          <w:rFonts w:ascii="Roboto" w:hAnsi="Roboto"/>
-          <w:sz w:val="20"/>
-          <w:szCs w:val="20"/>
-        </w:rPr>
-        <w:t xml:space="preserve"> (Frontend Developer at </w:t>
-      </w:r>
-      <w:r>
-        <w:rPr>
-          <w:rFonts w:ascii="Roboto" w:hAnsi="Roboto"/>
-          <w:sz w:val="20"/>
-          <w:szCs w:val="20"/>
-        </w:rPr>
-        <w:t>C</w:t>
-      </w:r>
-      <w:r>
-        <w:rPr>
-          <w:rFonts w:ascii="Roboto" w:hAnsi="Roboto"/>
-          <w:sz w:val="20"/>
-          <w:szCs w:val="20"/>
-        </w:rPr>
-        <w:t xml:space="preserve">antilever </w:t>
-      </w:r>
-      <w:r>
-        <w:rPr>
-          <w:rFonts w:ascii="Roboto" w:hAnsi="Roboto"/>
-          <w:sz w:val="20"/>
-          <w:szCs w:val="20"/>
-        </w:rPr>
-        <w:t>L</w:t>
-      </w:r>
-      <w:r>
-        <w:rPr>
-          <w:rFonts w:ascii="Roboto" w:hAnsi="Roboto"/>
-          <w:sz w:val="20"/>
-          <w:szCs w:val="20"/>
-        </w:rPr>
-        <w:t>abs)</w:t>
-      </w:r>
-    </w:p>
-    <w:p>
-      <w:pPr>
-        <w:pStyle w:val="ListParagraph"/>
-        <w:spacing w:before="5"/>
-        <w:ind w:left="376"/>
-        <w:rPr>
-          <w:rFonts w:ascii="Roboto" w:eastAsia="Roboto" w:hAnsi="Roboto" w:cs="Roboto"/>
-          <w:sz w:val="20"/>
-          <w:szCs w:val="20"/>
-        </w:rPr>
-      </w:pPr>
-      <w:r>
-        <w:rPr>
-          <w:rFonts w:ascii="Roboto" w:eastAsia="Roboto" w:hAnsi="Roboto" w:cs="Roboto"/>
-          <w:sz w:val="20"/>
-          <w:szCs w:val="20"/>
-        </w:rPr>
-        <w:t xml:space="preserve">Email – </w:t>
-      </w:r>
-      <w:hyperlink r:id="rId20" w:history="1">
-        <w:r>
-          <w:rPr>
-            <w:rStyle w:val="Hyperlink"/>
-            <w:rFonts w:ascii="Roboto" w:hAnsi="Roboto"/>
-          </w:rPr>
-          <w:t>rajatkumarkr17@gmail.com</w:t>
-        </w:r>
-      </w:hyperlink>
-      <w:r>
-        <w:t xml:space="preserve"> </w:t>
-      </w:r>
-      <w:r>
-        <w:rPr>
-          <w:rFonts w:ascii="Roboto" w:eastAsia="Roboto" w:hAnsi="Roboto" w:cs="Roboto"/>
-          <w:sz w:val="20"/>
-          <w:szCs w:val="20"/>
-        </w:rPr>
-        <w:t xml:space="preserve">| Phone Number: </w:t>
-      </w:r>
-      <w:r>
-        <w:rPr>
-          <w:rFonts w:ascii="Roboto" w:eastAsia="Roboto" w:hAnsi="Roboto" w:cs="Roboto"/>
-          <w:sz w:val="20"/>
-          <w:szCs w:val="20"/>
-        </w:rPr>
-        <w:t>+91 7992406983</w:t>
-      </w:r>
-    </w:p>
-    <w:p>
-      <w:pPr>
-        <w:pBdr>
-          <w:top w:val="nil"/>
-          <w:left w:val="nil"/>
-          <w:bottom w:val="nil"/>
-          <w:right w:val="nil"/>
-          <w:between w:val="nil"/>
-        </w:pBdr>
-        <w:tabs>
-          <w:tab w:val="left" w:pos="390"/>
-        </w:tabs>
-        <w:spacing w:line="276" w:lineRule="auto"/>
-        <w:ind w:left="390"/>
-        <w:rPr>
-          <w:rFonts w:ascii="Roboto" w:hAnsi="Roboto"/>
-          <w:sz w:val="20"/>
-          <w:szCs w:val="20"/>
-        </w:rPr>
-      </w:pPr>
-    </w:p>
-    <w:p>
-      <w:pPr>
-        <w:pStyle w:val="ListParagraph"/>
-        <w:numPr>
-          <w:ilvl w:val="0"/>
-          <w:numId w:val="1"/>
-        </w:numPr>
-        <w:spacing w:before="5"/>
-        <w:rPr>
-          <w:rFonts w:ascii="Roboto" w:eastAsia="Roboto" w:hAnsi="Roboto" w:cs="Roboto"/>
-          <w:sz w:val="20"/>
-          <w:szCs w:val="20"/>
-        </w:rPr>
-      </w:pPr>
-      <w:r>
-        <w:rPr>
-          <w:rFonts w:ascii="Roboto" w:eastAsia="Roboto" w:hAnsi="Roboto" w:cs="Roboto"/>
-          <w:b/>
-          <w:bCs/>
-          <w:sz w:val="20"/>
-          <w:szCs w:val="20"/>
-        </w:rPr>
-        <w:t xml:space="preserve">Nikhil </w:t>
-      </w:r>
-      <w:r>
-        <w:rPr>
-          <w:rFonts w:ascii="Roboto" w:eastAsia="Roboto" w:hAnsi="Roboto" w:cs="Roboto"/>
-          <w:sz w:val="20"/>
-          <w:szCs w:val="20"/>
-        </w:rPr>
-        <w:t>(Senior Operations at Cantilever Labs)</w:t>
-      </w:r>
-    </w:p>
-    <w:p>
-      <w:pPr>
-        <w:spacing w:before="5"/>
-        <w:ind w:firstLine="376"/>
-        <w:rPr>
-          <w:rFonts w:ascii="Roboto" w:eastAsia="Roboto" w:hAnsi="Roboto" w:cs="Roboto"/>
-          <w:sz w:val="20"/>
-          <w:szCs w:val="20"/>
-        </w:rPr>
-      </w:pPr>
-      <w:r>
-        <w:rPr>
-          <w:rFonts w:ascii="Roboto" w:eastAsia="Roboto" w:hAnsi="Roboto" w:cs="Roboto"/>
-          <w:sz w:val="20"/>
-          <w:szCs w:val="20"/>
-        </w:rPr>
-        <w:t xml:space="preserve">Email – </w:t>
-      </w:r>
-      <w:hyperlink r:id="rId21" w:history="1">
-        <w:r>
-          <w:rPr>
-            <w:rStyle w:val="Hyperlink"/>
-            <w:rFonts w:ascii="Roboto" w:eastAsia="Roboto" w:hAnsi="Roboto" w:cs="Roboto"/>
-            <w:sz w:val="20"/>
-            <w:szCs w:val="20"/>
-          </w:rPr>
-          <w:t>nikhilK@gmail.com</w:t>
-        </w:r>
-      </w:hyperlink>
-      <w:r>
-        <w:rPr>
-          <w:rFonts w:ascii="Roboto" w:eastAsia="Roboto" w:hAnsi="Roboto" w:cs="Roboto"/>
-          <w:sz w:val="20"/>
-          <w:szCs w:val="20"/>
-        </w:rPr>
-        <w:t xml:space="preserve"> | Phone Number: </w:t>
-      </w:r>
-      <w:r>
-        <w:rPr>
-          <w:rFonts w:ascii="Roboto" w:eastAsia="Roboto" w:hAnsi="Roboto" w:cs="Roboto"/>
-          <w:sz w:val="20"/>
-          <w:szCs w:val="20"/>
-        </w:rPr>
-        <w:t>+91 7995688343</w:t>
-      </w:r>
     </w:p>
     <w:sectPr>
-      <w:headerReference w:type="default" r:id="rId22"/>
+      <w:headerReference w:type="default" r:id="rId9"/>
       <w:pgSz w:w="12240" w:h="15840"/>
       <w:pgMar w:top="900" w:right="380" w:bottom="0" w:left="460" w:header="360" w:footer="360" w:gutter="0"/>
       <w:pgNumType w:start="1"/>
@@ -2817,16 +2214,18 @@
       <w:jc w:val="center"/>
       <w:rPr>
         <w:rFonts w:ascii="Roboto Medium" w:eastAsia="Roboto Medium" w:hAnsi="Roboto Medium" w:cs="Roboto Medium"/>
-        <w:sz w:val="40"/>
-        <w:szCs w:val="40"/>
+        <w:color w:val="000000" w:themeColor="text1"/>
+        <w:sz w:val="48"/>
+        <w:szCs w:val="48"/>
         <w:lang w:val="en-IN"/>
       </w:rPr>
     </w:pPr>
     <w:r>
       <w:rPr>
         <w:rFonts w:ascii="Roboto Medium" w:eastAsia="Roboto Medium" w:hAnsi="Roboto Medium" w:cs="Roboto Medium"/>
-        <w:sz w:val="40"/>
-        <w:szCs w:val="40"/>
+        <w:color w:val="000000" w:themeColor="text1"/>
+        <w:sz w:val="48"/>
+        <w:szCs w:val="48"/>
         <w:lang w:val="en-IN"/>
       </w:rPr>
       <w:t>SYED AMAAN ALI</w:t>
@@ -4224,7 +3623,6 @@
   <w:style w:type="character" w:default="1" w:styleId="DefaultParagraphFont">
     <w:name w:val="Default Paragraph Font"/>
     <w:uiPriority w:val="1"/>
-    <w:semiHidden/>
     <w:unhideWhenUsed/>
   </w:style>
   <w:style w:type="table" w:default="1" w:styleId="TableNormal">

</xml_diff>